<commit_message>
Move a section in the Installation guide to the general end-user documentation.
</commit_message>
<xml_diff>
--- a/Documentation/Edam.Studio.Documentation.v0.docx
+++ b/Documentation/Edam.Studio.Documentation.v0.docx
@@ -1641,15 +1641,7 @@
     </w:p>
     <w:p>
       <w:r>
-        <w:t xml:space="preserve">After many years of development without any budget and limited time only the hope that we could find a way to provide a tool with some level of usable DAM features to help in the documentation and generation of Data Assets artifacts </w:t>
-      </w:r>
-      <w:proofErr w:type="spellStart"/>
-      <w:r>
-        <w:t>Datovy</w:t>
-      </w:r>
-      <w:proofErr w:type="spellEnd"/>
-      <w:r>
-        <w:t xml:space="preserve"> is presenting its “Open Source” EDAM solution.  With the possible </w:t>
+        <w:t xml:space="preserve">After many years of development without any budget and limited time only the hope that we could find a way to provide a tool with some level of usable DAM features to help in the documentation and generation of Data Assets artifacts Datovy is presenting its “Open Source” EDAM solution.  With the possible </w:t>
       </w:r>
       <w:r>
         <w:t>contributions of the larger “Open Source” community we hope to find a better way to make this effort a suitable alternative to Commercial software specially for those projects with limited budget.</w:t>
@@ -1765,15 +1757,7 @@
     </w:p>
     <w:p>
       <w:r>
-        <w:t xml:space="preserve">At the same time of this release </w:t>
-      </w:r>
-      <w:proofErr w:type="spellStart"/>
-      <w:r>
-        <w:t>Datovy</w:t>
-      </w:r>
-      <w:proofErr w:type="spellEnd"/>
-      <w:r>
-        <w:t xml:space="preserve"> is also providing another contribution to the “Open Source” community with the release of a database for “Communicable Diseases” or “Disease Surveillance” (DS) with limited and partial support for related CDC messaging.</w:t>
+        <w:t>At the same time of this release Datovy is also providing another contribution to the “Open Source” community with the release of a database for “Communicable Diseases” or “Disease Surveillance” (DS) with limited and partial support for related CDC messaging.</w:t>
       </w:r>
     </w:p>
     <w:p>
@@ -1825,61 +1809,17 @@
         <w:shd w:val="clear" w:color="auto" w:fill="F2F2F2" w:themeFill="background1" w:themeFillShade="F2"/>
       </w:pPr>
       <w:hyperlink r:id="rId9" w:history="1">
-        <w:proofErr w:type="spellStart"/>
         <w:r>
           <w:rPr>
             <w:rStyle w:val="Hyperlink"/>
           </w:rPr>
-          <w:t>esobrino</w:t>
-        </w:r>
-        <w:proofErr w:type="spellEnd"/>
-        <w:r>
-          <w:rPr>
-            <w:rStyle w:val="Hyperlink"/>
-          </w:rPr>
-          <w:t>/</w:t>
-        </w:r>
-        <w:proofErr w:type="spellStart"/>
-        <w:r>
-          <w:rPr>
-            <w:rStyle w:val="Hyperlink"/>
-          </w:rPr>
-          <w:t>Datovy.Edam</w:t>
-        </w:r>
-        <w:proofErr w:type="spellEnd"/>
-        <w:r>
-          <w:rPr>
-            <w:rStyle w:val="Hyperlink"/>
-          </w:rPr>
-          <w:t xml:space="preserve">: </w:t>
-        </w:r>
-        <w:proofErr w:type="spellStart"/>
-        <w:r>
-          <w:rPr>
-            <w:rStyle w:val="Hyperlink"/>
-          </w:rPr>
-          <w:t>Datovy</w:t>
-        </w:r>
-        <w:proofErr w:type="spellEnd"/>
-        <w:r>
-          <w:rPr>
-            <w:rStyle w:val="Hyperlink"/>
-          </w:rPr>
-          <w:t xml:space="preserve"> Enterprise Data Asset Management (github.com)</w:t>
+          <w:t>esobrino/Datovy.Edam: Datovy Enterprise Data Asset Management (github.com)</w:t>
         </w:r>
       </w:hyperlink>
     </w:p>
     <w:p>
       <w:r>
-        <w:t>There the “</w:t>
-      </w:r>
-      <w:proofErr w:type="spellStart"/>
-      <w:r>
-        <w:t>Edam.App.Data</w:t>
-      </w:r>
-      <w:proofErr w:type="spellEnd"/>
-      <w:r>
-        <w:t xml:space="preserve">” folder will be found </w:t>
+        <w:t xml:space="preserve">There the “Edam.App.Data” folder will be found </w:t>
       </w:r>
       <w:r>
         <w:t xml:space="preserve">and as shown in </w:t>
@@ -1912,15 +1852,7 @@
     </w:p>
     <w:p>
       <w:r>
-        <w:t xml:space="preserve">The easy way to learn about EDAM is to use an existing project and see how it work and what features the application support (see list in section 3 ahead).  The EDAM was originally a command line only tool and a </w:t>
-      </w:r>
-      <w:proofErr w:type="spellStart"/>
-      <w:r>
-        <w:t>WinUI</w:t>
-      </w:r>
-      <w:proofErr w:type="spellEnd"/>
-      <w:r>
-        <w:t xml:space="preserve"> interface has been built to drive the command line arguments.  To start select a project that contain some valid JSON Arguments file </w:t>
+        <w:t xml:space="preserve">The easy way to learn about EDAM is to use an existing project and see how it work and what features the application support (see list in section 3 ahead).  The EDAM was originally a command line only tool and a WinUI interface has been built to drive the command line arguments.  To start select a project that contain some valid JSON Arguments file </w:t>
       </w:r>
       <w:r>
         <w:t>and, in this case,</w:t>
@@ -2004,13 +1936,8 @@
       <w:bookmarkEnd w:id="6"/>
     </w:p>
     <w:p>
-      <w:proofErr w:type="spellStart"/>
-      <w:r>
-        <w:t>Datovy</w:t>
-      </w:r>
-      <w:proofErr w:type="spellEnd"/>
-      <w:r>
-        <w:t xml:space="preserve"> </w:t>
+      <w:r>
+        <w:t xml:space="preserve">Datovy </w:t>
       </w:r>
       <w:r>
         <w:t>is</w:t>
@@ -2303,15 +2230,7 @@
           </w:tcPr>
           <w:p>
             <w:r>
-              <w:t xml:space="preserve">Convert MS-SQL, </w:t>
-            </w:r>
-            <w:proofErr w:type="spellStart"/>
-            <w:r>
-              <w:t>MySql</w:t>
-            </w:r>
-            <w:proofErr w:type="spellEnd"/>
-            <w:r>
-              <w:t>, or Oracle schema definitions into EDAM assets definition set.</w:t>
+              <w:t>Convert MS-SQL, MySql, or Oracle schema definitions into EDAM assets definition set.</w:t>
             </w:r>
             <w:r>
               <w:t xml:space="preserve">  Support for multiple schemas and related namespace data elements collection sets.</w:t>
@@ -2633,15 +2552,7 @@
               <w:t>.</w:t>
             </w:r>
             <w:r>
-              <w:t xml:space="preserve">  Use the “</w:t>
-            </w:r>
-            <w:proofErr w:type="spellStart"/>
-            <w:r>
-              <w:t>UseCaseToFile</w:t>
-            </w:r>
-            <w:proofErr w:type="spellEnd"/>
-            <w:r>
-              <w:t>” directive</w:t>
+              <w:t xml:space="preserve">  Use the “UseCaseToFile” directive</w:t>
             </w:r>
             <w:r>
               <w:t xml:space="preserve"> (see </w:t>
@@ -2742,15 +2653,7 @@
         <w:t xml:space="preserve">Samples for most of the above had been produced for </w:t>
       </w:r>
       <w:r>
-        <w:t>the “Disease Surveillance” database (Visit the related “</w:t>
-      </w:r>
-      <w:proofErr w:type="spellStart"/>
-      <w:r>
-        <w:t>Datovy</w:t>
-      </w:r>
-      <w:proofErr w:type="spellEnd"/>
-      <w:r>
-        <w:t xml:space="preserve"> Communicable Disease” Open-Source community project).  </w:t>
+        <w:t xml:space="preserve">the “Disease Surveillance” database (Visit the related “Datovy Communicable Disease” Open-Source community project).  </w:t>
       </w:r>
     </w:p>
     <w:p>
@@ -2776,7 +2679,6 @@
         <w:shd w:val="clear" w:color="auto" w:fill="F2F2F2" w:themeFill="background1" w:themeFillShade="F2"/>
         <w:spacing w:before="120" w:after="120"/>
       </w:pPr>
-      <w:proofErr w:type="spellStart"/>
       <w:r>
         <w:rPr>
           <w:color w:val="2F5496" w:themeColor="accent1" w:themeShade="BF"/>
@@ -2785,7 +2687,6 @@
         </w:rPr>
         <w:t>Edam.Data.AssetConsole.AssetConsoleProcedure</w:t>
       </w:r>
-      <w:proofErr w:type="spellEnd"/>
       <w:r>
         <w:rPr>
           <w:color w:val="2F5496" w:themeColor="accent1" w:themeShade="BF"/>
@@ -2863,23 +2764,7 @@
         <w:t xml:space="preserve"> (see Figure 4.1)</w:t>
       </w:r>
       <w:r>
-        <w:t>.   The App projects path is configurable and can be set in the “</w:t>
-      </w:r>
-      <w:proofErr w:type="spellStart"/>
-      <w:r>
-        <w:t>appsettings.json</w:t>
-      </w:r>
-      <w:proofErr w:type="spellEnd"/>
-      <w:r>
-        <w:t>” by setting the “</w:t>
-      </w:r>
-      <w:proofErr w:type="spellStart"/>
-      <w:r>
-        <w:t>AssetConsolePath</w:t>
-      </w:r>
-      <w:proofErr w:type="spellEnd"/>
-      <w:r>
-        <w:t xml:space="preserve">” to the desired </w:t>
+        <w:t xml:space="preserve">.   The App projects path is configurable and can be set in the “appsettings.json” by setting the “AssetConsolePath” to the desired </w:t>
       </w:r>
       <w:r>
         <w:t>folder path.</w:t>
@@ -3355,13 +3240,8 @@
             <w:tcW w:w="5400" w:type="dxa"/>
           </w:tcPr>
           <w:p>
-            <w:proofErr w:type="spellStart"/>
-            <w:r>
-              <w:t>TigerGraph</w:t>
-            </w:r>
-            <w:proofErr w:type="spellEnd"/>
-            <w:r>
-              <w:t xml:space="preserve"> GQL.</w:t>
+            <w:r>
+              <w:t>TigerGraph GQL.</w:t>
             </w:r>
           </w:p>
         </w:tc>
@@ -3396,15 +3276,7 @@
               <w:t xml:space="preserve">Output to </w:t>
             </w:r>
             <w:r>
-              <w:t>MS-SQL EDAM database.  The connection string should be specify in the “</w:t>
-            </w:r>
-            <w:proofErr w:type="spellStart"/>
-            <w:r>
-              <w:t>appsettings.json</w:t>
-            </w:r>
-            <w:proofErr w:type="spellEnd"/>
-            <w:r>
-              <w:t>” file.</w:t>
+              <w:t>MS-SQL EDAM database.  The connection string should be specify in the “appsettings.json” file.</w:t>
             </w:r>
           </w:p>
         </w:tc>
@@ -3602,15 +3474,7 @@
         <w:spacing w:after="120"/>
       </w:pPr>
       <w:r>
-        <w:t xml:space="preserve">Once the “Database” output is selected the definitions are stored in the </w:t>
-      </w:r>
-      <w:proofErr w:type="spellStart"/>
-      <w:r>
-        <w:t>DataElement</w:t>
-      </w:r>
-      <w:proofErr w:type="spellEnd"/>
-      <w:r>
-        <w:t xml:space="preserve"> table (see 4.3.2).</w:t>
+        <w:t>Once the “Database” output is selected the definitions are stored in the DataElement table (see 4.3.2).</w:t>
       </w:r>
     </w:p>
     <w:p>
@@ -3676,15 +3540,7 @@
         <w:jc w:val="center"/>
       </w:pPr>
       <w:r>
-        <w:t xml:space="preserve">Figure 4.3.2. EDAM Database showing the </w:t>
-      </w:r>
-      <w:proofErr w:type="spellStart"/>
-      <w:r>
-        <w:t>DataElement</w:t>
-      </w:r>
-      <w:proofErr w:type="spellEnd"/>
-      <w:r>
-        <w:t xml:space="preserve"> table with loaded definitions.</w:t>
+        <w:t>Figure 4.3.2. EDAM Database showing the DataElement table with loaded definitions.</w:t>
       </w:r>
     </w:p>
     <w:p>
@@ -3808,15 +3664,7 @@
         <w:spacing w:before="120" w:after="120"/>
       </w:pPr>
       <w:r>
-        <w:t xml:space="preserve">Once, in this case the “Disease Surveillance” DDL database definition is read by the application the schemas and tables details are </w:t>
-      </w:r>
-      <w:proofErr w:type="spellStart"/>
-      <w:r>
-        <w:t>use</w:t>
-      </w:r>
-      <w:proofErr w:type="spellEnd"/>
-      <w:r>
-        <w:t xml:space="preserve"> to create a hierarchy representation of the data</w:t>
+        <w:t>Once, in this case the “Disease Surveillance” DDL database definition is read by the application the schemas and tables details are use to create a hierarchy representation of the data</w:t>
       </w:r>
       <w:r>
         <w:t xml:space="preserve"> as shown in Figure 4.</w:t>
@@ -3825,11 +3673,7 @@
         <w:t>4</w:t>
       </w:r>
       <w:r>
-        <w:t xml:space="preserve"> whose root element is “</w:t>
-      </w:r>
-      <w:proofErr w:type="spellStart"/>
-      <w:r>
-        <w:t>Disease_Surveillance</w:t>
+        <w:t xml:space="preserve"> whose root element is “Disease_Surveillance</w:t>
       </w:r>
       <w:r>
         <w:rPr>
@@ -3837,7 +3681,6 @@
         </w:rPr>
         <w:t>_Document</w:t>
       </w:r>
-      <w:proofErr w:type="spellEnd"/>
       <w:r>
         <w:t>”</w:t>
       </w:r>
@@ -4154,21 +3997,13 @@
         <w:t>Like</w:t>
       </w:r>
       <w:r>
-        <w:t xml:space="preserve"> Jupiter Notebooks the inner Use Case mapping Book can have a booklet per each mapped item allowing the definition of one or more Text or Code cells.  In this example the Code cell uses “</w:t>
-      </w:r>
-      <w:proofErr w:type="spellStart"/>
-      <w:r>
-        <w:t>JS</w:t>
+        <w:t xml:space="preserve"> Jupiter Notebooks the inner Use Case mapping Book can have a booklet per each mapped item allowing the definition of one or more Text or Code cells.  In this example the Code cell uses “JS</w:t>
       </w:r>
       <w:r>
         <w:t>ON</w:t>
       </w:r>
       <w:r>
-        <w:t>ata</w:t>
-      </w:r>
-      <w:proofErr w:type="spellEnd"/>
-      <w:r>
-        <w:t>” as the language that the code will support.  By clicking in the execute button the output will show beneath the code box.</w:t>
+        <w:t>ata” as the language that the code will support.  By clicking in the execute button the output will show beneath the code box.</w:t>
       </w:r>
     </w:p>
     <w:p>
@@ -4218,30 +4053,8 @@
         <w:rPr>
           <w:rFonts w:ascii="Consolas" w:hAnsi="Consolas"/>
         </w:rPr>
-        <w:t>…/</w:t>
-      </w:r>
-      <w:proofErr w:type="spellStart"/>
-      <w:r>
-        <w:rPr>
-          <w:rFonts w:ascii="Consolas" w:hAnsi="Consolas"/>
-        </w:rPr>
-        <w:t>Edam.AppData</w:t>
-      </w:r>
-      <w:proofErr w:type="spellEnd"/>
-      <w:r>
-        <w:rPr>
-          <w:rFonts w:ascii="Consolas" w:hAnsi="Consolas"/>
-        </w:rPr>
-        <w:t>/Projects/Datovy.HC.CD/</w:t>
-      </w:r>
-      <w:proofErr w:type="spellStart"/>
-      <w:r>
-        <w:rPr>
-          <w:rFonts w:ascii="Consolas" w:hAnsi="Consolas"/>
-        </w:rPr>
-        <w:t>UseCases</w:t>
-      </w:r>
-      <w:proofErr w:type="spellEnd"/>
+        <w:t>…/Edam.AppData/Projects/Datovy.HC.CD/UseCases</w:t>
+      </w:r>
     </w:p>
     <w:p>
       <w:pPr>
@@ -4509,7 +4322,6 @@
                 <w:szCs w:val="16"/>
               </w:rPr>
             </w:pPr>
-            <w:proofErr w:type="spellStart"/>
             <w:r>
               <w:rPr>
                 <w:rFonts w:ascii="Calibri" w:eastAsia="Times New Roman" w:hAnsi="Calibri" w:cs="Calibri"/>
@@ -4521,7 +4333,6 @@
               </w:rPr>
               <w:t>FullPath</w:t>
             </w:r>
-            <w:proofErr w:type="spellEnd"/>
           </w:p>
         </w:tc>
         <w:tc>
@@ -4550,7 +4361,6 @@
                 <w:szCs w:val="16"/>
               </w:rPr>
             </w:pPr>
-            <w:proofErr w:type="spellStart"/>
             <w:r>
               <w:rPr>
                 <w:rFonts w:ascii="Calibri" w:eastAsia="Times New Roman" w:hAnsi="Calibri" w:cs="Calibri"/>
@@ -4562,7 +4372,6 @@
               </w:rPr>
               <w:t>UseCase</w:t>
             </w:r>
-            <w:proofErr w:type="spellEnd"/>
           </w:p>
         </w:tc>
         <w:tc>
@@ -4591,7 +4400,6 @@
                 <w:szCs w:val="16"/>
               </w:rPr>
             </w:pPr>
-            <w:proofErr w:type="spellStart"/>
             <w:r>
               <w:rPr>
                 <w:rFonts w:ascii="Calibri" w:eastAsia="Times New Roman" w:hAnsi="Calibri" w:cs="Calibri"/>
@@ -4603,7 +4411,6 @@
               </w:rPr>
               <w:t>MapTo</w:t>
             </w:r>
-            <w:proofErr w:type="spellEnd"/>
           </w:p>
         </w:tc>
         <w:tc>
@@ -4713,7 +4520,6 @@
                 <w:szCs w:val="16"/>
               </w:rPr>
             </w:pPr>
-            <w:proofErr w:type="spellStart"/>
             <w:r>
               <w:rPr>
                 <w:rFonts w:ascii="Calibri" w:eastAsia="Times New Roman" w:hAnsi="Calibri" w:cs="Calibri"/>
@@ -4723,7 +4529,6 @@
               </w:rPr>
               <w:t>cr:ClinicalReview</w:t>
             </w:r>
-            <w:proofErr w:type="spellEnd"/>
           </w:p>
         </w:tc>
         <w:tc>
@@ -4750,7 +4555,6 @@
                 <w:szCs w:val="16"/>
               </w:rPr>
             </w:pPr>
-            <w:proofErr w:type="spellStart"/>
             <w:r>
               <w:rPr>
                 <w:rFonts w:ascii="Calibri" w:eastAsia="Times New Roman" w:hAnsi="Calibri" w:cs="Calibri"/>
@@ -4760,7 +4564,6 @@
               </w:rPr>
               <w:t>cr:ReviewDate</w:t>
             </w:r>
-            <w:proofErr w:type="spellEnd"/>
           </w:p>
         </w:tc>
         <w:tc>
@@ -4787,37 +4590,15 @@
                 <w:szCs w:val="16"/>
               </w:rPr>
             </w:pPr>
-            <w:proofErr w:type="spellStart"/>
-            <w:r>
-              <w:rPr>
-                <w:rFonts w:ascii="Calibri" w:eastAsia="Times New Roman" w:hAnsi="Calibri" w:cs="Calibri"/>
-                <w:color w:val="000000"/>
-                <w:sz w:val="16"/>
-                <w:szCs w:val="16"/>
-              </w:rPr>
-              <w:t>cr:ClinicalReview</w:t>
-            </w:r>
-            <w:proofErr w:type="spellEnd"/>
-            <w:r>
-              <w:rPr>
-                <w:rFonts w:ascii="Calibri" w:eastAsia="Times New Roman" w:hAnsi="Calibri" w:cs="Calibri"/>
-                <w:color w:val="000000"/>
-                <w:sz w:val="16"/>
-                <w:szCs w:val="16"/>
-              </w:rPr>
-              <w:t>/</w:t>
-            </w:r>
-            <w:proofErr w:type="spellStart"/>
-            <w:r>
-              <w:rPr>
-                <w:rFonts w:ascii="Calibri" w:eastAsia="Times New Roman" w:hAnsi="Calibri" w:cs="Calibri"/>
-                <w:color w:val="000000"/>
-                <w:sz w:val="16"/>
-                <w:szCs w:val="16"/>
-              </w:rPr>
-              <w:t>cr:ReviewDate</w:t>
-            </w:r>
-            <w:proofErr w:type="spellEnd"/>
+            <w:r>
+              <w:rPr>
+                <w:rFonts w:ascii="Calibri" w:eastAsia="Times New Roman" w:hAnsi="Calibri" w:cs="Calibri"/>
+                <w:color w:val="000000"/>
+                <w:sz w:val="16"/>
+                <w:szCs w:val="16"/>
+              </w:rPr>
+              <w:t>cr:ClinicalReview/cr:ReviewDate</w:t>
+            </w:r>
           </w:p>
         </w:tc>
         <w:tc>
@@ -4879,37 +4660,15 @@
                 <w:szCs w:val="16"/>
               </w:rPr>
             </w:pPr>
-            <w:proofErr w:type="spellStart"/>
-            <w:r>
-              <w:rPr>
-                <w:rFonts w:ascii="Calibri" w:eastAsia="Times New Roman" w:hAnsi="Calibri" w:cs="Calibri"/>
-                <w:color w:val="000000"/>
-                <w:sz w:val="16"/>
-                <w:szCs w:val="16"/>
-              </w:rPr>
-              <w:t>tr:ReviewReport</w:t>
-            </w:r>
-            <w:proofErr w:type="spellEnd"/>
-            <w:r>
-              <w:rPr>
-                <w:rFonts w:ascii="Calibri" w:eastAsia="Times New Roman" w:hAnsi="Calibri" w:cs="Calibri"/>
-                <w:color w:val="000000"/>
-                <w:sz w:val="16"/>
-                <w:szCs w:val="16"/>
-              </w:rPr>
-              <w:t>/</w:t>
-            </w:r>
-            <w:proofErr w:type="spellStart"/>
-            <w:r>
-              <w:rPr>
-                <w:rFonts w:ascii="Calibri" w:eastAsia="Times New Roman" w:hAnsi="Calibri" w:cs="Calibri"/>
-                <w:color w:val="000000"/>
-                <w:sz w:val="16"/>
-                <w:szCs w:val="16"/>
-              </w:rPr>
-              <w:t>tr:ReportYear</w:t>
-            </w:r>
-            <w:proofErr w:type="spellEnd"/>
+            <w:r>
+              <w:rPr>
+                <w:rFonts w:ascii="Calibri" w:eastAsia="Times New Roman" w:hAnsi="Calibri" w:cs="Calibri"/>
+                <w:color w:val="000000"/>
+                <w:sz w:val="16"/>
+                <w:szCs w:val="16"/>
+              </w:rPr>
+              <w:t>tr:ReviewReport/tr:ReportYear</w:t>
+            </w:r>
           </w:p>
         </w:tc>
         <w:tc>
@@ -4978,19 +4737,8 @@
                 <w:sz w:val="16"/>
                 <w:szCs w:val="16"/>
               </w:rPr>
-              <w:t xml:space="preserve">Fetch year from </w:t>
-            </w:r>
-            <w:proofErr w:type="spellStart"/>
-            <w:r>
-              <w:rPr>
-                <w:rFonts w:ascii="Calibri" w:eastAsia="Times New Roman" w:hAnsi="Calibri" w:cs="Calibri"/>
-                <w:color w:val="000000"/>
-                <w:sz w:val="16"/>
-                <w:szCs w:val="16"/>
-              </w:rPr>
-              <w:t>ReviewDate</w:t>
-            </w:r>
-            <w:proofErr w:type="spellEnd"/>
+              <w:t>Fetch year from ReviewDate</w:t>
+            </w:r>
           </w:p>
         </w:tc>
       </w:tr>
@@ -5162,37 +4910,15 @@
                 <w:szCs w:val="16"/>
               </w:rPr>
             </w:pPr>
-            <w:proofErr w:type="spellStart"/>
-            <w:r>
-              <w:rPr>
-                <w:rFonts w:ascii="Calibri" w:eastAsia="Times New Roman" w:hAnsi="Calibri" w:cs="Calibri"/>
-                <w:color w:val="000000"/>
-                <w:sz w:val="16"/>
-                <w:szCs w:val="16"/>
-              </w:rPr>
-              <w:t>tr:ReviewReport</w:t>
-            </w:r>
-            <w:proofErr w:type="spellEnd"/>
-            <w:r>
-              <w:rPr>
-                <w:rFonts w:ascii="Calibri" w:eastAsia="Times New Roman" w:hAnsi="Calibri" w:cs="Calibri"/>
-                <w:color w:val="000000"/>
-                <w:sz w:val="16"/>
-                <w:szCs w:val="16"/>
-              </w:rPr>
-              <w:t>/</w:t>
-            </w:r>
-            <w:proofErr w:type="spellStart"/>
-            <w:r>
-              <w:rPr>
-                <w:rFonts w:ascii="Calibri" w:eastAsia="Times New Roman" w:hAnsi="Calibri" w:cs="Calibri"/>
-                <w:color w:val="000000"/>
-                <w:sz w:val="16"/>
-                <w:szCs w:val="16"/>
-              </w:rPr>
-              <w:t>tr:ReportMonth</w:t>
-            </w:r>
-            <w:proofErr w:type="spellEnd"/>
+            <w:r>
+              <w:rPr>
+                <w:rFonts w:ascii="Calibri" w:eastAsia="Times New Roman" w:hAnsi="Calibri" w:cs="Calibri"/>
+                <w:color w:val="000000"/>
+                <w:sz w:val="16"/>
+                <w:szCs w:val="16"/>
+              </w:rPr>
+              <w:t>tr:ReviewReport/tr:ReportMonth</w:t>
+            </w:r>
           </w:p>
         </w:tc>
         <w:tc>
@@ -5261,19 +4987,8 @@
                 <w:sz w:val="16"/>
                 <w:szCs w:val="16"/>
               </w:rPr>
-              <w:t xml:space="preserve">Fetch month from </w:t>
-            </w:r>
-            <w:proofErr w:type="spellStart"/>
-            <w:r>
-              <w:rPr>
-                <w:rFonts w:ascii="Calibri" w:eastAsia="Times New Roman" w:hAnsi="Calibri" w:cs="Calibri"/>
-                <w:color w:val="000000"/>
-                <w:sz w:val="16"/>
-                <w:szCs w:val="16"/>
-              </w:rPr>
-              <w:t>ReviewDate</w:t>
-            </w:r>
-            <w:proofErr w:type="spellEnd"/>
+              <w:t>Fetch month from ReviewDate</w:t>
+            </w:r>
           </w:p>
         </w:tc>
       </w:tr>
@@ -5445,37 +5160,15 @@
                 <w:szCs w:val="16"/>
               </w:rPr>
             </w:pPr>
-            <w:proofErr w:type="spellStart"/>
-            <w:r>
-              <w:rPr>
-                <w:rFonts w:ascii="Calibri" w:eastAsia="Times New Roman" w:hAnsi="Calibri" w:cs="Calibri"/>
-                <w:color w:val="000000"/>
-                <w:sz w:val="16"/>
-                <w:szCs w:val="16"/>
-              </w:rPr>
-              <w:t>tr:ReviewReport</w:t>
-            </w:r>
-            <w:proofErr w:type="spellEnd"/>
-            <w:r>
-              <w:rPr>
-                <w:rFonts w:ascii="Calibri" w:eastAsia="Times New Roman" w:hAnsi="Calibri" w:cs="Calibri"/>
-                <w:color w:val="000000"/>
-                <w:sz w:val="16"/>
-                <w:szCs w:val="16"/>
-              </w:rPr>
-              <w:t>/</w:t>
-            </w:r>
-            <w:proofErr w:type="spellStart"/>
-            <w:r>
-              <w:rPr>
-                <w:rFonts w:ascii="Calibri" w:eastAsia="Times New Roman" w:hAnsi="Calibri" w:cs="Calibri"/>
-                <w:color w:val="000000"/>
-                <w:sz w:val="16"/>
-                <w:szCs w:val="16"/>
-              </w:rPr>
-              <w:t>tr:ReportDay</w:t>
-            </w:r>
-            <w:proofErr w:type="spellEnd"/>
+            <w:r>
+              <w:rPr>
+                <w:rFonts w:ascii="Calibri" w:eastAsia="Times New Roman" w:hAnsi="Calibri" w:cs="Calibri"/>
+                <w:color w:val="000000"/>
+                <w:sz w:val="16"/>
+                <w:szCs w:val="16"/>
+              </w:rPr>
+              <w:t>tr:ReviewReport/tr:ReportDay</w:t>
+            </w:r>
           </w:p>
         </w:tc>
         <w:tc>
@@ -5544,19 +5237,8 @@
                 <w:sz w:val="16"/>
                 <w:szCs w:val="16"/>
               </w:rPr>
-              <w:t xml:space="preserve">Fetch day from </w:t>
-            </w:r>
-            <w:proofErr w:type="spellStart"/>
-            <w:r>
-              <w:rPr>
-                <w:rFonts w:ascii="Calibri" w:eastAsia="Times New Roman" w:hAnsi="Calibri" w:cs="Calibri"/>
-                <w:color w:val="000000"/>
-                <w:sz w:val="16"/>
-                <w:szCs w:val="16"/>
-              </w:rPr>
-              <w:t>ReviewDate</w:t>
-            </w:r>
-            <w:proofErr w:type="spellEnd"/>
+              <w:t>Fetch day from ReviewDate</w:t>
+            </w:r>
           </w:p>
         </w:tc>
       </w:tr>
@@ -5566,15 +5248,7 @@
         <w:spacing w:before="120" w:after="120"/>
       </w:pPr>
       <w:r>
-        <w:t>The previous example maps a Date into its date parts on the (“</w:t>
-      </w:r>
-      <w:proofErr w:type="spellStart"/>
-      <w:r>
-        <w:t>MapTo</w:t>
-      </w:r>
-      <w:proofErr w:type="spellEnd"/>
-      <w:r>
-        <w:t>”) target.  The opposite may look like:</w:t>
+        <w:t>The previous example maps a Date into its date parts on the (“MapTo”) target.  The opposite may look like:</w:t>
       </w:r>
     </w:p>
     <w:tbl>
@@ -5699,7 +5373,6 @@
                 <w:szCs w:val="16"/>
               </w:rPr>
             </w:pPr>
-            <w:proofErr w:type="spellStart"/>
             <w:r>
               <w:rPr>
                 <w:rFonts w:ascii="Calibri" w:eastAsia="Times New Roman" w:hAnsi="Calibri" w:cs="Calibri"/>
@@ -5711,7 +5384,6 @@
               </w:rPr>
               <w:t>FullPath</w:t>
             </w:r>
-            <w:proofErr w:type="spellEnd"/>
           </w:p>
         </w:tc>
         <w:tc>
@@ -5740,7 +5412,6 @@
                 <w:szCs w:val="16"/>
               </w:rPr>
             </w:pPr>
-            <w:proofErr w:type="spellStart"/>
             <w:r>
               <w:rPr>
                 <w:rFonts w:ascii="Calibri" w:eastAsia="Times New Roman" w:hAnsi="Calibri" w:cs="Calibri"/>
@@ -5752,7 +5423,6 @@
               </w:rPr>
               <w:t>UseCase</w:t>
             </w:r>
-            <w:proofErr w:type="spellEnd"/>
           </w:p>
         </w:tc>
         <w:tc>
@@ -5781,7 +5451,6 @@
                 <w:szCs w:val="16"/>
               </w:rPr>
             </w:pPr>
-            <w:proofErr w:type="spellStart"/>
             <w:r>
               <w:rPr>
                 <w:rFonts w:ascii="Calibri" w:eastAsia="Times New Roman" w:hAnsi="Calibri" w:cs="Calibri"/>
@@ -5793,7 +5462,6 @@
               </w:rPr>
               <w:t>MapTo</w:t>
             </w:r>
-            <w:proofErr w:type="spellEnd"/>
           </w:p>
         </w:tc>
         <w:tc>
@@ -5903,7 +5571,6 @@
                 <w:szCs w:val="16"/>
               </w:rPr>
             </w:pPr>
-            <w:proofErr w:type="spellStart"/>
             <w:r>
               <w:rPr>
                 <w:rFonts w:ascii="Calibri" w:eastAsia="Times New Roman" w:hAnsi="Calibri" w:cs="Calibri"/>
@@ -5913,7 +5580,6 @@
               </w:rPr>
               <w:t>tr:ReviewReport</w:t>
             </w:r>
-            <w:proofErr w:type="spellEnd"/>
           </w:p>
         </w:tc>
         <w:tc>
@@ -5940,7 +5606,6 @@
                 <w:szCs w:val="16"/>
               </w:rPr>
             </w:pPr>
-            <w:proofErr w:type="spellStart"/>
             <w:r>
               <w:rPr>
                 <w:rFonts w:ascii="Calibri" w:eastAsia="Times New Roman" w:hAnsi="Calibri" w:cs="Calibri"/>
@@ -5950,7 +5615,6 @@
               </w:rPr>
               <w:t>tr:ReportYear</w:t>
             </w:r>
-            <w:proofErr w:type="spellEnd"/>
           </w:p>
         </w:tc>
         <w:tc>
@@ -5977,37 +5641,15 @@
                 <w:szCs w:val="16"/>
               </w:rPr>
             </w:pPr>
-            <w:proofErr w:type="spellStart"/>
-            <w:r>
-              <w:rPr>
-                <w:rFonts w:ascii="Calibri" w:eastAsia="Times New Roman" w:hAnsi="Calibri" w:cs="Calibri"/>
-                <w:color w:val="000000"/>
-                <w:sz w:val="16"/>
-                <w:szCs w:val="16"/>
-              </w:rPr>
-              <w:t>tr:ReviewReport</w:t>
-            </w:r>
-            <w:proofErr w:type="spellEnd"/>
-            <w:r>
-              <w:rPr>
-                <w:rFonts w:ascii="Calibri" w:eastAsia="Times New Roman" w:hAnsi="Calibri" w:cs="Calibri"/>
-                <w:color w:val="000000"/>
-                <w:sz w:val="16"/>
-                <w:szCs w:val="16"/>
-              </w:rPr>
-              <w:t>/</w:t>
-            </w:r>
-            <w:proofErr w:type="spellStart"/>
-            <w:r>
-              <w:rPr>
-                <w:rFonts w:ascii="Calibri" w:eastAsia="Times New Roman" w:hAnsi="Calibri" w:cs="Calibri"/>
-                <w:color w:val="000000"/>
-                <w:sz w:val="16"/>
-                <w:szCs w:val="16"/>
-              </w:rPr>
-              <w:t>tr:ReportYear</w:t>
-            </w:r>
-            <w:proofErr w:type="spellEnd"/>
+            <w:r>
+              <w:rPr>
+                <w:rFonts w:ascii="Calibri" w:eastAsia="Times New Roman" w:hAnsi="Calibri" w:cs="Calibri"/>
+                <w:color w:val="000000"/>
+                <w:sz w:val="16"/>
+                <w:szCs w:val="16"/>
+              </w:rPr>
+              <w:t>tr:ReviewReport/tr:ReportYear</w:t>
+            </w:r>
           </w:p>
         </w:tc>
         <w:tc>
@@ -6069,37 +5711,15 @@
                 <w:szCs w:val="16"/>
               </w:rPr>
             </w:pPr>
-            <w:proofErr w:type="spellStart"/>
-            <w:r>
-              <w:rPr>
-                <w:rFonts w:ascii="Calibri" w:eastAsia="Times New Roman" w:hAnsi="Calibri" w:cs="Calibri"/>
-                <w:color w:val="000000"/>
-                <w:sz w:val="16"/>
-                <w:szCs w:val="16"/>
-              </w:rPr>
-              <w:t>cr:ClinicalReview</w:t>
-            </w:r>
-            <w:proofErr w:type="spellEnd"/>
-            <w:r>
-              <w:rPr>
-                <w:rFonts w:ascii="Calibri" w:eastAsia="Times New Roman" w:hAnsi="Calibri" w:cs="Calibri"/>
-                <w:color w:val="000000"/>
-                <w:sz w:val="16"/>
-                <w:szCs w:val="16"/>
-              </w:rPr>
-              <w:t>/</w:t>
-            </w:r>
-            <w:proofErr w:type="spellStart"/>
-            <w:r>
-              <w:rPr>
-                <w:rFonts w:ascii="Calibri" w:eastAsia="Times New Roman" w:hAnsi="Calibri" w:cs="Calibri"/>
-                <w:color w:val="000000"/>
-                <w:sz w:val="16"/>
-                <w:szCs w:val="16"/>
-              </w:rPr>
-              <w:t>cr:ReviewDate</w:t>
-            </w:r>
-            <w:proofErr w:type="spellEnd"/>
+            <w:r>
+              <w:rPr>
+                <w:rFonts w:ascii="Calibri" w:eastAsia="Times New Roman" w:hAnsi="Calibri" w:cs="Calibri"/>
+                <w:color w:val="000000"/>
+                <w:sz w:val="16"/>
+                <w:szCs w:val="16"/>
+              </w:rPr>
+              <w:t>cr:ClinicalReview/cr:ReviewDate</w:t>
+            </w:r>
           </w:p>
         </w:tc>
         <w:tc>
@@ -6133,27 +5753,7 @@
                 <w:sz w:val="16"/>
                 <w:szCs w:val="16"/>
               </w:rPr>
-              <w:t>date(</w:t>
-            </w:r>
-            <w:proofErr w:type="spellStart"/>
-            <w:r>
-              <w:rPr>
-                <w:rFonts w:ascii="Calibri" w:eastAsia="Times New Roman" w:hAnsi="Calibri" w:cs="Calibri"/>
-                <w:color w:val="000000"/>
-                <w:sz w:val="16"/>
-                <w:szCs w:val="16"/>
-              </w:rPr>
-              <w:t>year,month,day</w:t>
-            </w:r>
-            <w:proofErr w:type="spellEnd"/>
-            <w:r>
-              <w:rPr>
-                <w:rFonts w:ascii="Calibri" w:eastAsia="Times New Roman" w:hAnsi="Calibri" w:cs="Calibri"/>
-                <w:color w:val="000000"/>
-                <w:sz w:val="16"/>
-                <w:szCs w:val="16"/>
-              </w:rPr>
-              <w:t>)</w:t>
+              <w:t>date(year,month,day)</w:t>
             </w:r>
           </w:p>
         </w:tc>
@@ -6221,7 +5821,6 @@
                 <w:szCs w:val="16"/>
               </w:rPr>
             </w:pPr>
-            <w:proofErr w:type="spellStart"/>
             <w:r>
               <w:rPr>
                 <w:rFonts w:ascii="Calibri" w:eastAsia="Times New Roman" w:hAnsi="Calibri" w:cs="Calibri"/>
@@ -6231,7 +5830,6 @@
               </w:rPr>
               <w:t>tr:ReviewReport</w:t>
             </w:r>
-            <w:proofErr w:type="spellEnd"/>
           </w:p>
         </w:tc>
         <w:tc>
@@ -6258,7 +5856,6 @@
                 <w:szCs w:val="16"/>
               </w:rPr>
             </w:pPr>
-            <w:proofErr w:type="spellStart"/>
             <w:r>
               <w:rPr>
                 <w:rFonts w:ascii="Calibri" w:eastAsia="Times New Roman" w:hAnsi="Calibri" w:cs="Calibri"/>
@@ -6268,7 +5865,6 @@
               </w:rPr>
               <w:t>tr:ReportMonth</w:t>
             </w:r>
-            <w:proofErr w:type="spellEnd"/>
           </w:p>
         </w:tc>
         <w:tc>
@@ -6295,37 +5891,15 @@
                 <w:szCs w:val="16"/>
               </w:rPr>
             </w:pPr>
-            <w:proofErr w:type="spellStart"/>
-            <w:r>
-              <w:rPr>
-                <w:rFonts w:ascii="Calibri" w:eastAsia="Times New Roman" w:hAnsi="Calibri" w:cs="Calibri"/>
-                <w:color w:val="000000"/>
-                <w:sz w:val="16"/>
-                <w:szCs w:val="16"/>
-              </w:rPr>
-              <w:t>tr:ReviewReport</w:t>
-            </w:r>
-            <w:proofErr w:type="spellEnd"/>
-            <w:r>
-              <w:rPr>
-                <w:rFonts w:ascii="Calibri" w:eastAsia="Times New Roman" w:hAnsi="Calibri" w:cs="Calibri"/>
-                <w:color w:val="000000"/>
-                <w:sz w:val="16"/>
-                <w:szCs w:val="16"/>
-              </w:rPr>
-              <w:t>/</w:t>
-            </w:r>
-            <w:proofErr w:type="spellStart"/>
-            <w:r>
-              <w:rPr>
-                <w:rFonts w:ascii="Calibri" w:eastAsia="Times New Roman" w:hAnsi="Calibri" w:cs="Calibri"/>
-                <w:color w:val="000000"/>
-                <w:sz w:val="16"/>
-                <w:szCs w:val="16"/>
-              </w:rPr>
-              <w:t>tr:ReportMonth</w:t>
-            </w:r>
-            <w:proofErr w:type="spellEnd"/>
+            <w:r>
+              <w:rPr>
+                <w:rFonts w:ascii="Calibri" w:eastAsia="Times New Roman" w:hAnsi="Calibri" w:cs="Calibri"/>
+                <w:color w:val="000000"/>
+                <w:sz w:val="16"/>
+                <w:szCs w:val="16"/>
+              </w:rPr>
+              <w:t>tr:ReviewReport/tr:ReportMonth</w:t>
+            </w:r>
           </w:p>
         </w:tc>
         <w:tc>
@@ -6497,7 +6071,6 @@
                 <w:szCs w:val="16"/>
               </w:rPr>
             </w:pPr>
-            <w:proofErr w:type="spellStart"/>
             <w:r>
               <w:rPr>
                 <w:rFonts w:ascii="Calibri" w:eastAsia="Times New Roman" w:hAnsi="Calibri" w:cs="Calibri"/>
@@ -6507,7 +6080,6 @@
               </w:rPr>
               <w:t>tr:ReviewReport</w:t>
             </w:r>
-            <w:proofErr w:type="spellEnd"/>
           </w:p>
         </w:tc>
         <w:tc>
@@ -6534,7 +6106,6 @@
                 <w:szCs w:val="16"/>
               </w:rPr>
             </w:pPr>
-            <w:proofErr w:type="spellStart"/>
             <w:r>
               <w:rPr>
                 <w:rFonts w:ascii="Calibri" w:eastAsia="Times New Roman" w:hAnsi="Calibri" w:cs="Calibri"/>
@@ -6544,7 +6115,6 @@
               </w:rPr>
               <w:t>tr:ReportDay</w:t>
             </w:r>
-            <w:proofErr w:type="spellEnd"/>
           </w:p>
         </w:tc>
         <w:tc>
@@ -6571,37 +6141,15 @@
                 <w:szCs w:val="16"/>
               </w:rPr>
             </w:pPr>
-            <w:proofErr w:type="spellStart"/>
-            <w:r>
-              <w:rPr>
-                <w:rFonts w:ascii="Calibri" w:eastAsia="Times New Roman" w:hAnsi="Calibri" w:cs="Calibri"/>
-                <w:color w:val="000000"/>
-                <w:sz w:val="16"/>
-                <w:szCs w:val="16"/>
-              </w:rPr>
-              <w:t>tr:ReviewReport</w:t>
-            </w:r>
-            <w:proofErr w:type="spellEnd"/>
-            <w:r>
-              <w:rPr>
-                <w:rFonts w:ascii="Calibri" w:eastAsia="Times New Roman" w:hAnsi="Calibri" w:cs="Calibri"/>
-                <w:color w:val="000000"/>
-                <w:sz w:val="16"/>
-                <w:szCs w:val="16"/>
-              </w:rPr>
-              <w:t>/</w:t>
-            </w:r>
-            <w:proofErr w:type="spellStart"/>
-            <w:r>
-              <w:rPr>
-                <w:rFonts w:ascii="Calibri" w:eastAsia="Times New Roman" w:hAnsi="Calibri" w:cs="Calibri"/>
-                <w:color w:val="000000"/>
-                <w:sz w:val="16"/>
-                <w:szCs w:val="16"/>
-              </w:rPr>
-              <w:t>tr:ReportDay</w:t>
-            </w:r>
-            <w:proofErr w:type="spellEnd"/>
+            <w:r>
+              <w:rPr>
+                <w:rFonts w:ascii="Calibri" w:eastAsia="Times New Roman" w:hAnsi="Calibri" w:cs="Calibri"/>
+                <w:color w:val="000000"/>
+                <w:sz w:val="16"/>
+                <w:szCs w:val="16"/>
+              </w:rPr>
+              <w:t>tr:ReviewReport/tr:ReportDay</w:t>
+            </w:r>
           </w:p>
         </w:tc>
         <w:tc>
@@ -6801,15 +6349,7 @@
         <w:t>As shown a Booklet is a collection of text and code segments, when executed each code segment will generate a subset of the expected mapping and putting those together by merging those should produce the expected target JSON document for the Booklet Map-Item</w:t>
       </w:r>
       <w:r>
-        <w:t xml:space="preserve">.  As of this version this is experimental and additional functionality may be added to </w:t>
-      </w:r>
-      <w:proofErr w:type="spellStart"/>
-      <w:r>
-        <w:t>JSONata</w:t>
-      </w:r>
-      <w:proofErr w:type="spellEnd"/>
-      <w:r>
-        <w:t xml:space="preserve"> such as a library of functions that will help in joining and merging those code segments.</w:t>
+        <w:t>.  As of this version this is experimental and additional functionality may be added to JSONata such as a library of functions that will help in joining and merging those code segments.</w:t>
       </w:r>
     </w:p>
     <w:p>
@@ -6844,21 +6384,13 @@
         <w:t>4</w:t>
       </w:r>
       <w:r>
-        <w:t xml:space="preserve"> EDAM Use Case Mappings – Map Play (</w:t>
-      </w:r>
-      <w:proofErr w:type="spellStart"/>
-      <w:r>
-        <w:t>JS</w:t>
+        <w:t xml:space="preserve"> EDAM Use Case Mappings – Map Play (JS</w:t>
       </w:r>
       <w:r>
         <w:t>ON</w:t>
       </w:r>
       <w:r>
-        <w:t>ata</w:t>
-      </w:r>
-      <w:proofErr w:type="spellEnd"/>
-      <w:r>
-        <w:t>)</w:t>
+        <w:t>ata)</w:t>
       </w:r>
       <w:bookmarkEnd w:id="19"/>
     </w:p>
@@ -6867,21 +6399,13 @@
         <w:spacing w:before="120" w:after="120"/>
       </w:pPr>
       <w:r>
-        <w:t xml:space="preserve">The “Map Play” TAB offers the opportunity to execute code based on selected Language, for this version only </w:t>
-      </w:r>
-      <w:proofErr w:type="spellStart"/>
-      <w:r>
-        <w:t>JS</w:t>
+        <w:t>The “Map Play” TAB offers the opportunity to execute code based on selected Language, for this version only JS</w:t>
       </w:r>
       <w:r>
         <w:t>ON</w:t>
       </w:r>
       <w:r>
-        <w:t>ata</w:t>
-      </w:r>
-      <w:proofErr w:type="spellEnd"/>
-      <w:r>
-        <w:t xml:space="preserve"> is supported.  Given an instance of a document for the source (left side) Tree a JSON sample is automatically generated by clicking the “Sample” label and display in the panel as shown in Figure 4.6.</w:t>
+        <w:t>ata is supported.  Given an instance of a document for the source (left side) Tree a JSON sample is automatically generated by clicking the “Sample” label and display in the panel as shown in Figure 4.6.</w:t>
       </w:r>
       <w:r>
         <w:t>4</w:t>
@@ -6951,16 +6475,11 @@
         <w:t>4</w:t>
       </w:r>
       <w:r>
-        <w:t xml:space="preserve"> Use Case Mappings Play using </w:t>
-      </w:r>
-      <w:proofErr w:type="spellStart"/>
-      <w:r>
-        <w:t>JSON</w:t>
+        <w:t xml:space="preserve"> Use Case Mappings Play using JSON</w:t>
       </w:r>
       <w:r>
         <w:t>ata</w:t>
       </w:r>
-      <w:proofErr w:type="spellEnd"/>
       <w:r>
         <w:t>.</w:t>
       </w:r>
@@ -7005,6 +6524,2301 @@
       </w:pPr>
       <w:r>
         <w:lastRenderedPageBreak/>
+        <w:t>Appendix A. Application Settings Explained</w:t>
+      </w:r>
+    </w:p>
+    <w:p>
+      <w:r>
+        <w:t>In</w:t>
+      </w:r>
+      <w:r>
+        <w:t xml:space="preserve"> the Edam.Consoles/Edam.WinUI folder find the appsettings.json file.  In this file there are just a few key values to edit.  A short discussion of keys and values follow:</w:t>
+      </w:r>
+    </w:p>
+    <w:tbl>
+      <w:tblPr>
+        <w:tblStyle w:val="TableGridLight"/>
+        <w:tblW w:w="0" w:type="auto"/>
+        <w:tblLook w:val="04A0" w:firstRow="1" w:lastRow="0" w:firstColumn="1" w:lastColumn="0" w:noHBand="0" w:noVBand="1"/>
+      </w:tblPr>
+      <w:tblGrid>
+        <w:gridCol w:w="2552"/>
+        <w:gridCol w:w="3203"/>
+        <w:gridCol w:w="3595"/>
+      </w:tblGrid>
+      <w:tr>
+        <w:tc>
+          <w:tcPr>
+            <w:tcW w:w="2552" w:type="dxa"/>
+            <w:shd w:val="clear" w:color="auto" w:fill="F2F2F2" w:themeFill="background1" w:themeFillShade="F2"/>
+          </w:tcPr>
+          <w:p>
+            <w:pPr>
+              <w:rPr>
+                <w:b/>
+                <w:bCs/>
+                <w:sz w:val="18"/>
+                <w:szCs w:val="18"/>
+              </w:rPr>
+            </w:pPr>
+            <w:r>
+              <w:rPr>
+                <w:b/>
+                <w:bCs/>
+                <w:sz w:val="18"/>
+                <w:szCs w:val="18"/>
+              </w:rPr>
+              <w:t>Key</w:t>
+            </w:r>
+          </w:p>
+        </w:tc>
+        <w:tc>
+          <w:tcPr>
+            <w:tcW w:w="3203" w:type="dxa"/>
+            <w:shd w:val="clear" w:color="auto" w:fill="F2F2F2" w:themeFill="background1" w:themeFillShade="F2"/>
+          </w:tcPr>
+          <w:p>
+            <w:pPr>
+              <w:rPr>
+                <w:b/>
+                <w:bCs/>
+                <w:sz w:val="18"/>
+                <w:szCs w:val="18"/>
+              </w:rPr>
+            </w:pPr>
+            <w:r>
+              <w:rPr>
+                <w:b/>
+                <w:bCs/>
+                <w:sz w:val="18"/>
+                <w:szCs w:val="18"/>
+              </w:rPr>
+              <w:t>Default Value</w:t>
+            </w:r>
+          </w:p>
+        </w:tc>
+        <w:tc>
+          <w:tcPr>
+            <w:tcW w:w="3595" w:type="dxa"/>
+            <w:shd w:val="clear" w:color="auto" w:fill="F2F2F2" w:themeFill="background1" w:themeFillShade="F2"/>
+          </w:tcPr>
+          <w:p>
+            <w:pPr>
+              <w:rPr>
+                <w:b/>
+                <w:bCs/>
+                <w:sz w:val="18"/>
+                <w:szCs w:val="18"/>
+              </w:rPr>
+            </w:pPr>
+            <w:r>
+              <w:rPr>
+                <w:b/>
+                <w:bCs/>
+                <w:sz w:val="18"/>
+                <w:szCs w:val="18"/>
+              </w:rPr>
+              <w:t>Description</w:t>
+            </w:r>
+          </w:p>
+        </w:tc>
+      </w:tr>
+      <w:tr>
+        <w:tc>
+          <w:tcPr>
+            <w:tcW w:w="2552" w:type="dxa"/>
+          </w:tcPr>
+          <w:p>
+            <w:pPr>
+              <w:rPr>
+                <w:sz w:val="18"/>
+                <w:szCs w:val="18"/>
+              </w:rPr>
+            </w:pPr>
+            <w:r>
+              <w:rPr>
+                <w:sz w:val="18"/>
+                <w:szCs w:val="18"/>
+              </w:rPr>
+              <w:t>DefaultApiScope</w:t>
+            </w:r>
+          </w:p>
+        </w:tc>
+        <w:tc>
+          <w:tcPr>
+            <w:tcW w:w="3203" w:type="dxa"/>
+          </w:tcPr>
+          <w:p>
+            <w:pPr>
+              <w:rPr>
+                <w:sz w:val="18"/>
+                <w:szCs w:val="18"/>
+              </w:rPr>
+            </w:pPr>
+            <w:r>
+              <w:rPr>
+                <w:sz w:val="18"/>
+                <w:szCs w:val="18"/>
+              </w:rPr>
+              <w:t>Local</w:t>
+            </w:r>
+          </w:p>
+        </w:tc>
+        <w:tc>
+          <w:tcPr>
+            <w:tcW w:w="3595" w:type="dxa"/>
+          </w:tcPr>
+          <w:p>
+            <w:pPr>
+              <w:rPr>
+                <w:sz w:val="18"/>
+                <w:szCs w:val="18"/>
+              </w:rPr>
+            </w:pPr>
+            <w:r>
+              <w:rPr>
+                <w:sz w:val="18"/>
+                <w:szCs w:val="18"/>
+              </w:rPr>
+              <w:t>Value can be Local or Remote stating if there is an API or middle tier (Remote).</w:t>
+            </w:r>
+          </w:p>
+        </w:tc>
+      </w:tr>
+      <w:tr>
+        <w:tc>
+          <w:tcPr>
+            <w:tcW w:w="2552" w:type="dxa"/>
+          </w:tcPr>
+          <w:p>
+            <w:pPr>
+              <w:rPr>
+                <w:sz w:val="18"/>
+                <w:szCs w:val="18"/>
+              </w:rPr>
+            </w:pPr>
+            <w:r>
+              <w:rPr>
+                <w:sz w:val="18"/>
+                <w:szCs w:val="18"/>
+              </w:rPr>
+              <w:t>DefaultUrlSource</w:t>
+            </w:r>
+          </w:p>
+        </w:tc>
+        <w:tc>
+          <w:tcPr>
+            <w:tcW w:w="3203" w:type="dxa"/>
+          </w:tcPr>
+          <w:p>
+            <w:pPr>
+              <w:rPr>
+                <w:sz w:val="18"/>
+                <w:szCs w:val="18"/>
+              </w:rPr>
+            </w:pPr>
+            <w:hyperlink r:id="rId22" w:history="1">
+              <w:r>
+                <w:rPr>
+                  <w:rStyle w:val="Hyperlink"/>
+                  <w:sz w:val="18"/>
+                  <w:szCs w:val="18"/>
+                </w:rPr>
+                <w:t>https://localhost:7179/</w:t>
+              </w:r>
+            </w:hyperlink>
+          </w:p>
+        </w:tc>
+        <w:tc>
+          <w:tcPr>
+            <w:tcW w:w="3595" w:type="dxa"/>
+          </w:tcPr>
+          <w:p>
+            <w:pPr>
+              <w:rPr>
+                <w:sz w:val="18"/>
+                <w:szCs w:val="18"/>
+              </w:rPr>
+            </w:pPr>
+            <w:r>
+              <w:rPr>
+                <w:sz w:val="18"/>
+                <w:szCs w:val="18"/>
+              </w:rPr>
+              <w:t>If there is a middle tier, this will be its URL</w:t>
+            </w:r>
+          </w:p>
+        </w:tc>
+      </w:tr>
+      <w:tr>
+        <w:tc>
+          <w:tcPr>
+            <w:tcW w:w="2552" w:type="dxa"/>
+          </w:tcPr>
+          <w:p>
+            <w:pPr>
+              <w:rPr>
+                <w:sz w:val="18"/>
+                <w:szCs w:val="18"/>
+              </w:rPr>
+            </w:pPr>
+            <w:r>
+              <w:rPr>
+                <w:sz w:val="18"/>
+                <w:szCs w:val="18"/>
+              </w:rPr>
+              <w:t>ReferenceDataTemplatesFolder</w:t>
+            </w:r>
+          </w:p>
+        </w:tc>
+        <w:tc>
+          <w:tcPr>
+            <w:tcW w:w="3203" w:type="dxa"/>
+          </w:tcPr>
+          <w:p>
+            <w:pPr>
+              <w:rPr>
+                <w:sz w:val="18"/>
+                <w:szCs w:val="18"/>
+              </w:rPr>
+            </w:pPr>
+            <w:r>
+              <w:rPr>
+                <w:sz w:val="18"/>
+                <w:szCs w:val="18"/>
+              </w:rPr>
+              <w:t>ReferenceDataTemplates</w:t>
+            </w:r>
+          </w:p>
+        </w:tc>
+        <w:tc>
+          <w:tcPr>
+            <w:tcW w:w="3595" w:type="dxa"/>
+          </w:tcPr>
+          <w:p>
+            <w:pPr>
+              <w:rPr>
+                <w:sz w:val="18"/>
+                <w:szCs w:val="18"/>
+              </w:rPr>
+            </w:pPr>
+            <w:r>
+              <w:rPr>
+                <w:sz w:val="18"/>
+                <w:szCs w:val="18"/>
+              </w:rPr>
+              <w:t>For future use.</w:t>
+            </w:r>
+          </w:p>
+        </w:tc>
+      </w:tr>
+      <w:tr>
+        <w:tc>
+          <w:tcPr>
+            <w:tcW w:w="2552" w:type="dxa"/>
+          </w:tcPr>
+          <w:p>
+            <w:pPr>
+              <w:rPr>
+                <w:sz w:val="18"/>
+                <w:szCs w:val="18"/>
+              </w:rPr>
+            </w:pPr>
+            <w:r>
+              <w:rPr>
+                <w:sz w:val="18"/>
+                <w:szCs w:val="18"/>
+              </w:rPr>
+              <w:t>ReferenceData/</w:t>
+            </w:r>
+          </w:p>
+          <w:p>
+            <w:pPr>
+              <w:rPr>
+                <w:sz w:val="18"/>
+                <w:szCs w:val="18"/>
+              </w:rPr>
+            </w:pPr>
+            <w:r>
+              <w:rPr>
+                <w:sz w:val="18"/>
+                <w:szCs w:val="18"/>
+              </w:rPr>
+              <w:t xml:space="preserve">   ConnectionStringKey</w:t>
+            </w:r>
+          </w:p>
+        </w:tc>
+        <w:tc>
+          <w:tcPr>
+            <w:tcW w:w="3203" w:type="dxa"/>
+          </w:tcPr>
+          <w:p>
+            <w:pPr>
+              <w:rPr>
+                <w:sz w:val="18"/>
+                <w:szCs w:val="18"/>
+              </w:rPr>
+            </w:pPr>
+            <w:r>
+              <w:rPr>
+                <w:sz w:val="18"/>
+                <w:szCs w:val="18"/>
+              </w:rPr>
+              <w:t>RefDataLocal</w:t>
+            </w:r>
+          </w:p>
+        </w:tc>
+        <w:tc>
+          <w:tcPr>
+            <w:tcW w:w="3595" w:type="dxa"/>
+          </w:tcPr>
+          <w:p>
+            <w:pPr>
+              <w:rPr>
+                <w:sz w:val="18"/>
+                <w:szCs w:val="18"/>
+              </w:rPr>
+            </w:pPr>
+            <w:r>
+              <w:rPr>
+                <w:sz w:val="18"/>
+                <w:szCs w:val="18"/>
+              </w:rPr>
+              <w:t>Points to the connection string key id to use for Reference Data (see ConnectionStrings section ahead).</w:t>
+            </w:r>
+          </w:p>
+        </w:tc>
+      </w:tr>
+      <w:tr>
+        <w:tc>
+          <w:tcPr>
+            <w:tcW w:w="9350" w:type="dxa"/>
+            <w:gridSpan w:val="3"/>
+            <w:shd w:val="clear" w:color="auto" w:fill="FFF2CC" w:themeFill="accent4" w:themeFillTint="33"/>
+          </w:tcPr>
+          <w:p>
+            <w:pPr>
+              <w:rPr>
+                <w:b/>
+                <w:bCs/>
+                <w:sz w:val="20"/>
+                <w:szCs w:val="20"/>
+              </w:rPr>
+            </w:pPr>
+            <w:r>
+              <w:rPr>
+                <w:b/>
+                <w:bCs/>
+                <w:sz w:val="20"/>
+                <w:szCs w:val="20"/>
+              </w:rPr>
+              <w:t>AppSettings</w:t>
+            </w:r>
+          </w:p>
+        </w:tc>
+      </w:tr>
+      <w:tr>
+        <w:tc>
+          <w:tcPr>
+            <w:tcW w:w="2552" w:type="dxa"/>
+          </w:tcPr>
+          <w:p>
+            <w:pPr>
+              <w:rPr>
+                <w:sz w:val="18"/>
+                <w:szCs w:val="18"/>
+              </w:rPr>
+            </w:pPr>
+            <w:r>
+              <w:rPr>
+                <w:sz w:val="18"/>
+                <w:szCs w:val="18"/>
+              </w:rPr>
+              <w:t>DefaultOrganizationID</w:t>
+            </w:r>
+          </w:p>
+        </w:tc>
+        <w:tc>
+          <w:tcPr>
+            <w:tcW w:w="3203" w:type="dxa"/>
+          </w:tcPr>
+          <w:p>
+            <w:pPr>
+              <w:rPr>
+                <w:sz w:val="18"/>
+                <w:szCs w:val="18"/>
+              </w:rPr>
+            </w:pPr>
+            <w:r>
+              <w:rPr>
+                <w:sz w:val="18"/>
+                <w:szCs w:val="18"/>
+              </w:rPr>
+              <w:t>Datovy</w:t>
+            </w:r>
+          </w:p>
+        </w:tc>
+        <w:tc>
+          <w:tcPr>
+            <w:tcW w:w="3595" w:type="dxa"/>
+          </w:tcPr>
+          <w:p>
+            <w:pPr>
+              <w:rPr>
+                <w:sz w:val="18"/>
+                <w:szCs w:val="18"/>
+              </w:rPr>
+            </w:pPr>
+            <w:r>
+              <w:rPr>
+                <w:sz w:val="18"/>
+                <w:szCs w:val="18"/>
+              </w:rPr>
+              <w:t>Put your organization ID here that should match with the ID you will enter the first time you install the application.</w:t>
+            </w:r>
+          </w:p>
+        </w:tc>
+      </w:tr>
+      <w:tr>
+        <w:tc>
+          <w:tcPr>
+            <w:tcW w:w="2552" w:type="dxa"/>
+          </w:tcPr>
+          <w:p>
+            <w:pPr>
+              <w:rPr>
+                <w:sz w:val="18"/>
+                <w:szCs w:val="18"/>
+              </w:rPr>
+            </w:pPr>
+            <w:r>
+              <w:rPr>
+                <w:sz w:val="18"/>
+                <w:szCs w:val="18"/>
+              </w:rPr>
+              <w:t>DefaultOrganization</w:t>
+            </w:r>
+            <w:r>
+              <w:rPr>
+                <w:sz w:val="18"/>
+                <w:szCs w:val="18"/>
+              </w:rPr>
+              <w:t>DomainURI</w:t>
+            </w:r>
+          </w:p>
+        </w:tc>
+        <w:tc>
+          <w:tcPr>
+            <w:tcW w:w="3203" w:type="dxa"/>
+          </w:tcPr>
+          <w:p>
+            <w:pPr>
+              <w:rPr>
+                <w:sz w:val="18"/>
+                <w:szCs w:val="18"/>
+              </w:rPr>
+            </w:pPr>
+            <w:r>
+              <w:rPr>
+                <w:sz w:val="18"/>
+                <w:szCs w:val="18"/>
+              </w:rPr>
+              <w:t>datovy.com</w:t>
+            </w:r>
+          </w:p>
+        </w:tc>
+        <w:tc>
+          <w:tcPr>
+            <w:tcW w:w="3595" w:type="dxa"/>
+          </w:tcPr>
+          <w:p>
+            <w:pPr>
+              <w:rPr>
+                <w:sz w:val="18"/>
+                <w:szCs w:val="18"/>
+              </w:rPr>
+            </w:pPr>
+            <w:r>
+              <w:rPr>
+                <w:sz w:val="18"/>
+                <w:szCs w:val="18"/>
+              </w:rPr>
+              <w:t>The organization URI domain.</w:t>
+            </w:r>
+          </w:p>
+        </w:tc>
+      </w:tr>
+      <w:tr>
+        <w:tc>
+          <w:tcPr>
+            <w:tcW w:w="2552" w:type="dxa"/>
+          </w:tcPr>
+          <w:p>
+            <w:pPr>
+              <w:rPr>
+                <w:sz w:val="18"/>
+                <w:szCs w:val="18"/>
+              </w:rPr>
+            </w:pPr>
+            <w:r>
+              <w:rPr>
+                <w:sz w:val="18"/>
+                <w:szCs w:val="18"/>
+              </w:rPr>
+              <w:t>HomeControl</w:t>
+            </w:r>
+          </w:p>
+        </w:tc>
+        <w:tc>
+          <w:tcPr>
+            <w:tcW w:w="3203" w:type="dxa"/>
+          </w:tcPr>
+          <w:p>
+            <w:pPr>
+              <w:rPr>
+                <w:sz w:val="18"/>
+                <w:szCs w:val="18"/>
+              </w:rPr>
+            </w:pPr>
+            <w:r>
+              <w:rPr>
+                <w:sz w:val="18"/>
+                <w:szCs w:val="18"/>
+              </w:rPr>
+              <w:t>ProjectView</w:t>
+            </w:r>
+          </w:p>
+        </w:tc>
+        <w:tc>
+          <w:tcPr>
+            <w:tcW w:w="3595" w:type="dxa"/>
+          </w:tcPr>
+          <w:p>
+            <w:pPr>
+              <w:rPr>
+                <w:sz w:val="18"/>
+                <w:szCs w:val="18"/>
+              </w:rPr>
+            </w:pPr>
+            <w:r>
+              <w:rPr>
+                <w:sz w:val="18"/>
+                <w:szCs w:val="18"/>
+              </w:rPr>
+              <w:t>Upon application start-up this is the landing menu item.  Other landing sites may be offered later.</w:t>
+            </w:r>
+          </w:p>
+        </w:tc>
+      </w:tr>
+      <w:tr>
+        <w:tc>
+          <w:tcPr>
+            <w:tcW w:w="2552" w:type="dxa"/>
+            <w:shd w:val="clear" w:color="auto" w:fill="FFFFFF" w:themeFill="background1"/>
+          </w:tcPr>
+          <w:p>
+            <w:pPr>
+              <w:rPr>
+                <w:strike/>
+                <w:color w:val="BFBFBF" w:themeColor="background1" w:themeShade="BF"/>
+                <w:sz w:val="18"/>
+                <w:szCs w:val="18"/>
+              </w:rPr>
+            </w:pPr>
+            <w:r>
+              <w:rPr>
+                <w:strike/>
+                <w:color w:val="BFBFBF" w:themeColor="background1" w:themeShade="BF"/>
+                <w:sz w:val="18"/>
+                <w:szCs w:val="18"/>
+              </w:rPr>
+              <w:t>AM.DB.Key</w:t>
+            </w:r>
+          </w:p>
+        </w:tc>
+        <w:tc>
+          <w:tcPr>
+            <w:tcW w:w="3203" w:type="dxa"/>
+            <w:shd w:val="clear" w:color="auto" w:fill="FFFFFF" w:themeFill="background1"/>
+          </w:tcPr>
+          <w:p>
+            <w:pPr>
+              <w:rPr>
+                <w:strike/>
+                <w:color w:val="BFBFBF" w:themeColor="background1" w:themeShade="BF"/>
+                <w:sz w:val="18"/>
+                <w:szCs w:val="18"/>
+              </w:rPr>
+            </w:pPr>
+            <w:r>
+              <w:rPr>
+                <w:strike/>
+                <w:color w:val="BFBFBF" w:themeColor="background1" w:themeShade="BF"/>
+                <w:sz w:val="18"/>
+                <w:szCs w:val="18"/>
+              </w:rPr>
+              <w:t>Kifdbv6r0</w:t>
+            </w:r>
+          </w:p>
+        </w:tc>
+        <w:tc>
+          <w:tcPr>
+            <w:tcW w:w="3595" w:type="dxa"/>
+            <w:shd w:val="clear" w:color="auto" w:fill="FFFFFF" w:themeFill="background1"/>
+          </w:tcPr>
+          <w:p>
+            <w:pPr>
+              <w:rPr>
+                <w:strike/>
+                <w:color w:val="BFBFBF" w:themeColor="background1" w:themeShade="BF"/>
+                <w:sz w:val="18"/>
+                <w:szCs w:val="18"/>
+              </w:rPr>
+            </w:pPr>
+            <w:r>
+              <w:rPr>
+                <w:strike/>
+                <w:color w:val="BFBFBF" w:themeColor="background1" w:themeShade="BF"/>
+                <w:sz w:val="18"/>
+                <w:szCs w:val="18"/>
+              </w:rPr>
+              <w:t>Deprecated</w:t>
+            </w:r>
+          </w:p>
+        </w:tc>
+      </w:tr>
+      <w:tr>
+        <w:tc>
+          <w:tcPr>
+            <w:tcW w:w="2552" w:type="dxa"/>
+            <w:shd w:val="clear" w:color="auto" w:fill="FFFFFF" w:themeFill="background1"/>
+          </w:tcPr>
+          <w:p>
+            <w:pPr>
+              <w:rPr>
+                <w:strike/>
+                <w:color w:val="BFBFBF" w:themeColor="background1" w:themeShade="BF"/>
+                <w:sz w:val="18"/>
+                <w:szCs w:val="18"/>
+              </w:rPr>
+            </w:pPr>
+            <w:r>
+              <w:rPr>
+                <w:strike/>
+                <w:color w:val="BFBFBF" w:themeColor="background1" w:themeShade="BF"/>
+                <w:sz w:val="18"/>
+                <w:szCs w:val="18"/>
+              </w:rPr>
+              <w:t>DefaultInPath</w:t>
+            </w:r>
+          </w:p>
+        </w:tc>
+        <w:tc>
+          <w:tcPr>
+            <w:tcW w:w="3203" w:type="dxa"/>
+            <w:shd w:val="clear" w:color="auto" w:fill="FFFFFF" w:themeFill="background1"/>
+          </w:tcPr>
+          <w:p>
+            <w:pPr>
+              <w:rPr>
+                <w:strike/>
+                <w:color w:val="BFBFBF" w:themeColor="background1" w:themeShade="BF"/>
+                <w:sz w:val="18"/>
+                <w:szCs w:val="18"/>
+              </w:rPr>
+            </w:pPr>
+            <w:r>
+              <w:rPr>
+                <w:strike/>
+                <w:color w:val="BFBFBF" w:themeColor="background1" w:themeShade="BF"/>
+                <w:sz w:val="18"/>
+                <w:szCs w:val="18"/>
+              </w:rPr>
+              <w:t>ApplicationData/AM_Console/Samples/</w:t>
+            </w:r>
+          </w:p>
+        </w:tc>
+        <w:tc>
+          <w:tcPr>
+            <w:tcW w:w="3595" w:type="dxa"/>
+            <w:shd w:val="clear" w:color="auto" w:fill="FFFFFF" w:themeFill="background1"/>
+          </w:tcPr>
+          <w:p>
+            <w:pPr>
+              <w:rPr>
+                <w:strike/>
+                <w:color w:val="BFBFBF" w:themeColor="background1" w:themeShade="BF"/>
+                <w:sz w:val="18"/>
+                <w:szCs w:val="18"/>
+              </w:rPr>
+            </w:pPr>
+            <w:r>
+              <w:rPr>
+                <w:strike/>
+                <w:color w:val="BFBFBF" w:themeColor="background1" w:themeShade="BF"/>
+                <w:sz w:val="18"/>
+                <w:szCs w:val="18"/>
+              </w:rPr>
+              <w:t>Deprecated</w:t>
+            </w:r>
+          </w:p>
+        </w:tc>
+      </w:tr>
+      <w:tr>
+        <w:tc>
+          <w:tcPr>
+            <w:tcW w:w="2552" w:type="dxa"/>
+            <w:shd w:val="clear" w:color="auto" w:fill="FFFFFF" w:themeFill="background1"/>
+          </w:tcPr>
+          <w:p>
+            <w:pPr>
+              <w:rPr>
+                <w:strike/>
+                <w:color w:val="BFBFBF" w:themeColor="background1" w:themeShade="BF"/>
+                <w:sz w:val="18"/>
+                <w:szCs w:val="18"/>
+              </w:rPr>
+            </w:pPr>
+            <w:r>
+              <w:rPr>
+                <w:strike/>
+                <w:color w:val="BFBFBF" w:themeColor="background1" w:themeShade="BF"/>
+                <w:sz w:val="18"/>
+                <w:szCs w:val="18"/>
+              </w:rPr>
+              <w:t>DefaultOutPath</w:t>
+            </w:r>
+          </w:p>
+        </w:tc>
+        <w:tc>
+          <w:tcPr>
+            <w:tcW w:w="3203" w:type="dxa"/>
+            <w:shd w:val="clear" w:color="auto" w:fill="FFFFFF" w:themeFill="background1"/>
+          </w:tcPr>
+          <w:p>
+            <w:pPr>
+              <w:rPr>
+                <w:strike/>
+                <w:color w:val="BFBFBF" w:themeColor="background1" w:themeShade="BF"/>
+                <w:sz w:val="18"/>
+                <w:szCs w:val="18"/>
+              </w:rPr>
+            </w:pPr>
+            <w:r>
+              <w:rPr>
+                <w:strike/>
+                <w:color w:val="BFBFBF" w:themeColor="background1" w:themeShade="BF"/>
+                <w:sz w:val="18"/>
+                <w:szCs w:val="18"/>
+              </w:rPr>
+              <w:t>ApplicationData/Temp</w:t>
+            </w:r>
+          </w:p>
+        </w:tc>
+        <w:tc>
+          <w:tcPr>
+            <w:tcW w:w="3595" w:type="dxa"/>
+            <w:shd w:val="clear" w:color="auto" w:fill="FFFFFF" w:themeFill="background1"/>
+          </w:tcPr>
+          <w:p>
+            <w:pPr>
+              <w:rPr>
+                <w:strike/>
+                <w:color w:val="BFBFBF" w:themeColor="background1" w:themeShade="BF"/>
+                <w:sz w:val="18"/>
+                <w:szCs w:val="18"/>
+              </w:rPr>
+            </w:pPr>
+            <w:r>
+              <w:rPr>
+                <w:strike/>
+                <w:color w:val="BFBFBF" w:themeColor="background1" w:themeShade="BF"/>
+                <w:sz w:val="18"/>
+                <w:szCs w:val="18"/>
+              </w:rPr>
+              <w:t>Deprecated</w:t>
+            </w:r>
+          </w:p>
+        </w:tc>
+      </w:tr>
+      <w:tr>
+        <w:tc>
+          <w:tcPr>
+            <w:tcW w:w="2552" w:type="dxa"/>
+          </w:tcPr>
+          <w:p>
+            <w:pPr>
+              <w:rPr>
+                <w:sz w:val="18"/>
+                <w:szCs w:val="18"/>
+              </w:rPr>
+            </w:pPr>
+            <w:r>
+              <w:rPr>
+                <w:sz w:val="18"/>
+                <w:szCs w:val="18"/>
+              </w:rPr>
+              <w:t>DefaultTextMapFolder</w:t>
+            </w:r>
+          </w:p>
+        </w:tc>
+        <w:tc>
+          <w:tcPr>
+            <w:tcW w:w="3203" w:type="dxa"/>
+          </w:tcPr>
+          <w:p>
+            <w:pPr>
+              <w:rPr>
+                <w:sz w:val="18"/>
+                <w:szCs w:val="18"/>
+              </w:rPr>
+            </w:pPr>
+            <w:r>
+              <w:rPr>
+                <w:sz w:val="18"/>
+                <w:szCs w:val="18"/>
+              </w:rPr>
+              <w:t>../../TextMaps/</w:t>
+            </w:r>
+          </w:p>
+        </w:tc>
+        <w:tc>
+          <w:tcPr>
+            <w:tcW w:w="3595" w:type="dxa"/>
+          </w:tcPr>
+          <w:p>
+            <w:pPr>
+              <w:rPr>
+                <w:sz w:val="18"/>
+                <w:szCs w:val="18"/>
+              </w:rPr>
+            </w:pPr>
+            <w:r>
+              <w:rPr>
+                <w:sz w:val="18"/>
+                <w:szCs w:val="18"/>
+              </w:rPr>
+              <w:t xml:space="preserve">See </w:t>
+            </w:r>
+            <w:r>
+              <w:rPr>
+                <w:sz w:val="18"/>
+                <w:szCs w:val="18"/>
+              </w:rPr>
+              <w:t>A</w:t>
+            </w:r>
+            <w:r>
+              <w:rPr>
+                <w:sz w:val="18"/>
+                <w:szCs w:val="18"/>
+              </w:rPr>
+              <w:t>.1 section ahead.</w:t>
+            </w:r>
+          </w:p>
+        </w:tc>
+      </w:tr>
+      <w:tr>
+        <w:tc>
+          <w:tcPr>
+            <w:tcW w:w="2552" w:type="dxa"/>
+          </w:tcPr>
+          <w:p>
+            <w:pPr>
+              <w:rPr>
+                <w:sz w:val="18"/>
+                <w:szCs w:val="18"/>
+              </w:rPr>
+            </w:pPr>
+            <w:r>
+              <w:rPr>
+                <w:sz w:val="18"/>
+                <w:szCs w:val="18"/>
+              </w:rPr>
+              <w:t>AssetCons</w:t>
+            </w:r>
+            <w:r>
+              <w:rPr>
+                <w:sz w:val="18"/>
+                <w:szCs w:val="18"/>
+              </w:rPr>
+              <w:t>o</w:t>
+            </w:r>
+            <w:r>
+              <w:rPr>
+                <w:sz w:val="18"/>
+                <w:szCs w:val="18"/>
+              </w:rPr>
+              <w:t>lePath</w:t>
+            </w:r>
+          </w:p>
+        </w:tc>
+        <w:tc>
+          <w:tcPr>
+            <w:tcW w:w="3203" w:type="dxa"/>
+          </w:tcPr>
+          <w:p>
+            <w:pPr>
+              <w:rPr>
+                <w:sz w:val="18"/>
+                <w:szCs w:val="18"/>
+              </w:rPr>
+            </w:pPr>
+          </w:p>
+        </w:tc>
+        <w:tc>
+          <w:tcPr>
+            <w:tcW w:w="3595" w:type="dxa"/>
+          </w:tcPr>
+          <w:p>
+            <w:pPr>
+              <w:rPr>
+                <w:sz w:val="18"/>
+                <w:szCs w:val="18"/>
+              </w:rPr>
+            </w:pPr>
+            <w:r>
+              <w:rPr>
+                <w:sz w:val="18"/>
+                <w:szCs w:val="18"/>
+              </w:rPr>
+              <w:t>An empty value will trigger the use of the logged user “Documents” folder.  Whatever is set here will eventually be concatenated with the value in “AssetDataPath”.</w:t>
+            </w:r>
+          </w:p>
+        </w:tc>
+      </w:tr>
+      <w:tr>
+        <w:tc>
+          <w:tcPr>
+            <w:tcW w:w="2552" w:type="dxa"/>
+          </w:tcPr>
+          <w:p>
+            <w:pPr>
+              <w:rPr>
+                <w:sz w:val="18"/>
+                <w:szCs w:val="18"/>
+              </w:rPr>
+            </w:pPr>
+            <w:r>
+              <w:rPr>
+                <w:sz w:val="18"/>
+                <w:szCs w:val="18"/>
+              </w:rPr>
+              <w:t>Asset</w:t>
+            </w:r>
+            <w:r>
+              <w:rPr>
+                <w:sz w:val="18"/>
+                <w:szCs w:val="18"/>
+              </w:rPr>
+              <w:t>Data</w:t>
+            </w:r>
+            <w:r>
+              <w:rPr>
+                <w:sz w:val="18"/>
+                <w:szCs w:val="18"/>
+              </w:rPr>
+              <w:t>Path</w:t>
+            </w:r>
+          </w:p>
+        </w:tc>
+        <w:tc>
+          <w:tcPr>
+            <w:tcW w:w="3203" w:type="dxa"/>
+          </w:tcPr>
+          <w:p>
+            <w:pPr>
+              <w:rPr>
+                <w:sz w:val="18"/>
+                <w:szCs w:val="18"/>
+                <w:lang w:val="es-PR"/>
+              </w:rPr>
+            </w:pPr>
+            <w:r>
+              <w:rPr>
+                <w:sz w:val="18"/>
+                <w:szCs w:val="18"/>
+                <w:lang w:val="es-PR"/>
+              </w:rPr>
+              <w:t>Edam.Studio/Edam.App.D</w:t>
+            </w:r>
+            <w:r>
+              <w:rPr>
+                <w:sz w:val="18"/>
+                <w:szCs w:val="18"/>
+                <w:lang w:val="es-PR"/>
+              </w:rPr>
+              <w:t>ata/</w:t>
+            </w:r>
+          </w:p>
+        </w:tc>
+        <w:tc>
+          <w:tcPr>
+            <w:tcW w:w="3595" w:type="dxa"/>
+          </w:tcPr>
+          <w:p>
+            <w:pPr>
+              <w:rPr>
+                <w:sz w:val="18"/>
+                <w:szCs w:val="18"/>
+              </w:rPr>
+            </w:pPr>
+            <w:r>
+              <w:rPr>
+                <w:sz w:val="18"/>
+                <w:szCs w:val="18"/>
+              </w:rPr>
+              <w:t>Default Application Data folder containing initial resources.</w:t>
+            </w:r>
+          </w:p>
+        </w:tc>
+      </w:tr>
+      <w:tr>
+        <w:tc>
+          <w:tcPr>
+            <w:tcW w:w="2552" w:type="dxa"/>
+          </w:tcPr>
+          <w:p>
+            <w:pPr>
+              <w:rPr>
+                <w:sz w:val="18"/>
+                <w:szCs w:val="18"/>
+              </w:rPr>
+            </w:pPr>
+            <w:r>
+              <w:rPr>
+                <w:sz w:val="18"/>
+                <w:szCs w:val="18"/>
+              </w:rPr>
+              <w:t>AssetProjectsPath</w:t>
+            </w:r>
+          </w:p>
+        </w:tc>
+        <w:tc>
+          <w:tcPr>
+            <w:tcW w:w="3203" w:type="dxa"/>
+          </w:tcPr>
+          <w:p>
+            <w:pPr>
+              <w:rPr>
+                <w:sz w:val="18"/>
+                <w:szCs w:val="18"/>
+              </w:rPr>
+            </w:pPr>
+            <w:r>
+              <w:rPr>
+                <w:sz w:val="18"/>
+                <w:szCs w:val="18"/>
+              </w:rPr>
+              <w:t>/Projects/</w:t>
+            </w:r>
+          </w:p>
+        </w:tc>
+        <w:tc>
+          <w:tcPr>
+            <w:tcW w:w="3595" w:type="dxa"/>
+          </w:tcPr>
+          <w:p>
+            <w:pPr>
+              <w:rPr>
+                <w:sz w:val="18"/>
+                <w:szCs w:val="18"/>
+              </w:rPr>
+            </w:pPr>
+            <w:r>
+              <w:rPr>
+                <w:sz w:val="18"/>
+                <w:szCs w:val="18"/>
+              </w:rPr>
+              <w:t>Relative path for the Projects folder, for now don’t change.</w:t>
+            </w:r>
+          </w:p>
+        </w:tc>
+      </w:tr>
+      <w:tr>
+        <w:tc>
+          <w:tcPr>
+            <w:tcW w:w="2552" w:type="dxa"/>
+          </w:tcPr>
+          <w:p>
+            <w:pPr>
+              <w:rPr>
+                <w:sz w:val="18"/>
+                <w:szCs w:val="18"/>
+              </w:rPr>
+            </w:pPr>
+            <w:r>
+              <w:rPr>
+                <w:sz w:val="18"/>
+                <w:szCs w:val="18"/>
+              </w:rPr>
+              <w:t>AssetArgumentsTemplatePath</w:t>
+            </w:r>
+          </w:p>
+        </w:tc>
+        <w:tc>
+          <w:tcPr>
+            <w:tcW w:w="3203" w:type="dxa"/>
+          </w:tcPr>
+          <w:p>
+            <w:pPr>
+              <w:rPr>
+                <w:sz w:val="18"/>
+                <w:szCs w:val="18"/>
+              </w:rPr>
+            </w:pPr>
+            <w:r>
+              <w:rPr>
+                <w:sz w:val="18"/>
+                <w:szCs w:val="18"/>
+              </w:rPr>
+              <w:t>Templates/ToAssets.Args.json</w:t>
+            </w:r>
+          </w:p>
+        </w:tc>
+        <w:tc>
+          <w:tcPr>
+            <w:tcW w:w="3595" w:type="dxa"/>
+          </w:tcPr>
+          <w:p>
+            <w:pPr>
+              <w:rPr>
+                <w:sz w:val="18"/>
+                <w:szCs w:val="18"/>
+              </w:rPr>
+            </w:pPr>
+            <w:r>
+              <w:rPr>
+                <w:sz w:val="18"/>
+                <w:szCs w:val="18"/>
+              </w:rPr>
+              <w:t>Path to the project arguments JSON file.</w:t>
+            </w:r>
+          </w:p>
+        </w:tc>
+      </w:tr>
+      <w:tr>
+        <w:tc>
+          <w:tcPr>
+            <w:tcW w:w="2552" w:type="dxa"/>
+          </w:tcPr>
+          <w:p>
+            <w:pPr>
+              <w:rPr>
+                <w:sz w:val="18"/>
+                <w:szCs w:val="18"/>
+              </w:rPr>
+            </w:pPr>
+            <w:r>
+              <w:rPr>
+                <w:sz w:val="18"/>
+                <w:szCs w:val="18"/>
+              </w:rPr>
+              <w:t>VaultSecretsScope</w:t>
+            </w:r>
+          </w:p>
+        </w:tc>
+        <w:tc>
+          <w:tcPr>
+            <w:tcW w:w="3203" w:type="dxa"/>
+          </w:tcPr>
+          <w:p>
+            <w:pPr>
+              <w:rPr>
+                <w:sz w:val="18"/>
+                <w:szCs w:val="18"/>
+              </w:rPr>
+            </w:pPr>
+            <w:r>
+              <w:rPr>
+                <w:sz w:val="18"/>
+                <w:szCs w:val="18"/>
+              </w:rPr>
+              <w:t>LOCAL</w:t>
+            </w:r>
+          </w:p>
+        </w:tc>
+        <w:tc>
+          <w:tcPr>
+            <w:tcW w:w="3595" w:type="dxa"/>
+          </w:tcPr>
+          <w:p>
+            <w:pPr>
+              <w:rPr>
+                <w:sz w:val="18"/>
+                <w:szCs w:val="18"/>
+              </w:rPr>
+            </w:pPr>
+            <w:r>
+              <w:rPr>
+                <w:sz w:val="18"/>
+                <w:szCs w:val="18"/>
+              </w:rPr>
+              <w:t xml:space="preserve">See </w:t>
+            </w:r>
+            <w:r>
+              <w:rPr>
+                <w:sz w:val="18"/>
+                <w:szCs w:val="18"/>
+              </w:rPr>
+              <w:t>A</w:t>
+            </w:r>
+            <w:r>
+              <w:rPr>
+                <w:sz w:val="18"/>
+                <w:szCs w:val="18"/>
+              </w:rPr>
+              <w:t>.2 section ahead.</w:t>
+            </w:r>
+          </w:p>
+        </w:tc>
+      </w:tr>
+      <w:tr>
+        <w:tc>
+          <w:tcPr>
+            <w:tcW w:w="2552" w:type="dxa"/>
+          </w:tcPr>
+          <w:p>
+            <w:pPr>
+              <w:rPr>
+                <w:sz w:val="18"/>
+                <w:szCs w:val="18"/>
+              </w:rPr>
+            </w:pPr>
+            <w:r>
+              <w:rPr>
+                <w:sz w:val="18"/>
+                <w:szCs w:val="18"/>
+              </w:rPr>
+              <w:t>VaultAssemblyAndTypeKey</w:t>
+            </w:r>
+          </w:p>
+        </w:tc>
+        <w:tc>
+          <w:tcPr>
+            <w:tcW w:w="3203" w:type="dxa"/>
+          </w:tcPr>
+          <w:p>
+            <w:pPr>
+              <w:rPr>
+                <w:sz w:val="18"/>
+                <w:szCs w:val="18"/>
+              </w:rPr>
+            </w:pPr>
+            <w:r>
+              <w:rPr>
+                <w:sz w:val="18"/>
+                <w:szCs w:val="18"/>
+              </w:rPr>
+              <w:t xml:space="preserve">See sample in section </w:t>
+            </w:r>
+            <w:r>
+              <w:rPr>
+                <w:sz w:val="18"/>
+                <w:szCs w:val="18"/>
+              </w:rPr>
+              <w:t>A</w:t>
+            </w:r>
+            <w:r>
+              <w:rPr>
+                <w:sz w:val="18"/>
+                <w:szCs w:val="18"/>
+              </w:rPr>
+              <w:t>.2</w:t>
+            </w:r>
+          </w:p>
+        </w:tc>
+        <w:tc>
+          <w:tcPr>
+            <w:tcW w:w="3595" w:type="dxa"/>
+          </w:tcPr>
+          <w:p>
+            <w:pPr>
+              <w:rPr>
+                <w:sz w:val="18"/>
+                <w:szCs w:val="18"/>
+              </w:rPr>
+            </w:pPr>
+            <w:r>
+              <w:rPr>
+                <w:sz w:val="18"/>
+                <w:szCs w:val="18"/>
+              </w:rPr>
+              <w:t xml:space="preserve">See </w:t>
+            </w:r>
+            <w:r>
+              <w:rPr>
+                <w:sz w:val="18"/>
+                <w:szCs w:val="18"/>
+              </w:rPr>
+              <w:t>A</w:t>
+            </w:r>
+            <w:r>
+              <w:rPr>
+                <w:sz w:val="18"/>
+                <w:szCs w:val="18"/>
+              </w:rPr>
+              <w:t>.2 section ahead.</w:t>
+            </w:r>
+          </w:p>
+        </w:tc>
+      </w:tr>
+      <w:tr>
+        <w:tc>
+          <w:tcPr>
+            <w:tcW w:w="2552" w:type="dxa"/>
+          </w:tcPr>
+          <w:p>
+            <w:pPr>
+              <w:rPr>
+                <w:sz w:val="18"/>
+                <w:szCs w:val="18"/>
+              </w:rPr>
+            </w:pPr>
+            <w:r>
+              <w:rPr>
+                <w:sz w:val="18"/>
+                <w:szCs w:val="18"/>
+              </w:rPr>
+              <w:t>EditorLanguageMapFileName</w:t>
+            </w:r>
+          </w:p>
+        </w:tc>
+        <w:tc>
+          <w:tcPr>
+            <w:tcW w:w="3203" w:type="dxa"/>
+          </w:tcPr>
+          <w:p>
+            <w:pPr>
+              <w:rPr>
+                <w:sz w:val="18"/>
+                <w:szCs w:val="18"/>
+              </w:rPr>
+            </w:pPr>
+            <w:r>
+              <w:rPr>
+                <w:sz w:val="18"/>
+                <w:szCs w:val="18"/>
+              </w:rPr>
+              <w:t>EditorLanguageTextMap.json</w:t>
+            </w:r>
+          </w:p>
+        </w:tc>
+        <w:tc>
+          <w:tcPr>
+            <w:tcW w:w="3595" w:type="dxa"/>
+          </w:tcPr>
+          <w:p>
+            <w:pPr>
+              <w:rPr>
+                <w:sz w:val="18"/>
+                <w:szCs w:val="18"/>
+              </w:rPr>
+            </w:pPr>
+            <w:r>
+              <w:rPr>
+                <w:sz w:val="18"/>
+                <w:szCs w:val="18"/>
+              </w:rPr>
+              <w:t>Monaco Code Editor language(s) JSON file.</w:t>
+            </w:r>
+          </w:p>
+        </w:tc>
+      </w:tr>
+      <w:tr>
+        <w:tc>
+          <w:tcPr>
+            <w:tcW w:w="2552" w:type="dxa"/>
+          </w:tcPr>
+          <w:p>
+            <w:pPr>
+              <w:rPr>
+                <w:sz w:val="18"/>
+                <w:szCs w:val="18"/>
+              </w:rPr>
+            </w:pPr>
+            <w:r>
+              <w:rPr>
+                <w:sz w:val="18"/>
+                <w:szCs w:val="18"/>
+              </w:rPr>
+              <w:t>DefaultCodeEditorKey</w:t>
+            </w:r>
+          </w:p>
+        </w:tc>
+        <w:tc>
+          <w:tcPr>
+            <w:tcW w:w="3203" w:type="dxa"/>
+          </w:tcPr>
+          <w:p>
+            <w:pPr>
+              <w:rPr>
+                <w:sz w:val="18"/>
+                <w:szCs w:val="18"/>
+              </w:rPr>
+            </w:pPr>
+            <w:r>
+              <w:rPr>
+                <w:sz w:val="18"/>
+                <w:szCs w:val="18"/>
+              </w:rPr>
+              <w:t>CodeEditorUrl</w:t>
+            </w:r>
+          </w:p>
+        </w:tc>
+        <w:tc>
+          <w:tcPr>
+            <w:tcW w:w="3595" w:type="dxa"/>
+          </w:tcPr>
+          <w:p>
+            <w:pPr>
+              <w:rPr>
+                <w:sz w:val="18"/>
+                <w:szCs w:val="18"/>
+              </w:rPr>
+            </w:pPr>
+            <w:r>
+              <w:rPr>
+                <w:sz w:val="18"/>
+                <w:szCs w:val="18"/>
+              </w:rPr>
+              <w:t>Key that defines the Code Editor URL.</w:t>
+            </w:r>
+          </w:p>
+        </w:tc>
+      </w:tr>
+      <w:tr>
+        <w:tc>
+          <w:tcPr>
+            <w:tcW w:w="2552" w:type="dxa"/>
+          </w:tcPr>
+          <w:p>
+            <w:pPr>
+              <w:rPr>
+                <w:sz w:val="18"/>
+                <w:szCs w:val="18"/>
+              </w:rPr>
+            </w:pPr>
+            <w:r>
+              <w:rPr>
+                <w:sz w:val="18"/>
+                <w:szCs w:val="18"/>
+              </w:rPr>
+              <w:t>CodeEditorUrl</w:t>
+            </w:r>
+          </w:p>
+        </w:tc>
+        <w:tc>
+          <w:tcPr>
+            <w:tcW w:w="3203" w:type="dxa"/>
+          </w:tcPr>
+          <w:p>
+            <w:pPr>
+              <w:rPr>
+                <w:sz w:val="18"/>
+                <w:szCs w:val="18"/>
+              </w:rPr>
+            </w:pPr>
+            <w:r>
+              <w:rPr>
+                <w:sz w:val="18"/>
+                <w:szCs w:val="18"/>
+              </w:rPr>
+              <w:t xml:space="preserve">See </w:t>
+            </w:r>
+            <w:r>
+              <w:rPr>
+                <w:sz w:val="18"/>
+                <w:szCs w:val="18"/>
+              </w:rPr>
+              <w:t>sample</w:t>
+            </w:r>
+            <w:r>
+              <w:rPr>
+                <w:sz w:val="18"/>
+                <w:szCs w:val="18"/>
+              </w:rPr>
+              <w:t xml:space="preserve"> in </w:t>
+            </w:r>
+            <w:r>
+              <w:rPr>
+                <w:sz w:val="18"/>
+                <w:szCs w:val="18"/>
+              </w:rPr>
+              <w:t>section</w:t>
+            </w:r>
+            <w:r>
+              <w:rPr>
+                <w:sz w:val="18"/>
+                <w:szCs w:val="18"/>
+              </w:rPr>
+              <w:t xml:space="preserve"> </w:t>
+            </w:r>
+            <w:r>
+              <w:rPr>
+                <w:sz w:val="18"/>
+                <w:szCs w:val="18"/>
+              </w:rPr>
+              <w:t>A</w:t>
+            </w:r>
+            <w:r>
+              <w:rPr>
+                <w:sz w:val="18"/>
+                <w:szCs w:val="18"/>
+              </w:rPr>
+              <w:t>.</w:t>
+            </w:r>
+            <w:r>
+              <w:rPr>
+                <w:sz w:val="18"/>
+                <w:szCs w:val="18"/>
+              </w:rPr>
+              <w:t>3</w:t>
+            </w:r>
+          </w:p>
+        </w:tc>
+        <w:tc>
+          <w:tcPr>
+            <w:tcW w:w="3595" w:type="dxa"/>
+          </w:tcPr>
+          <w:p>
+            <w:pPr>
+              <w:rPr>
+                <w:sz w:val="18"/>
+                <w:szCs w:val="18"/>
+              </w:rPr>
+            </w:pPr>
+            <w:r>
+              <w:rPr>
+                <w:sz w:val="18"/>
+                <w:szCs w:val="18"/>
+              </w:rPr>
+              <w:t xml:space="preserve">See </w:t>
+            </w:r>
+            <w:r>
+              <w:rPr>
+                <w:sz w:val="18"/>
+                <w:szCs w:val="18"/>
+              </w:rPr>
+              <w:t>A</w:t>
+            </w:r>
+            <w:r>
+              <w:rPr>
+                <w:sz w:val="18"/>
+                <w:szCs w:val="18"/>
+              </w:rPr>
+              <w:t>.3 section ahead.</w:t>
+            </w:r>
+          </w:p>
+        </w:tc>
+      </w:tr>
+      <w:tr>
+        <w:tc>
+          <w:tcPr>
+            <w:tcW w:w="2552" w:type="dxa"/>
+          </w:tcPr>
+          <w:p>
+            <w:pPr>
+              <w:rPr>
+                <w:sz w:val="18"/>
+                <w:szCs w:val="18"/>
+              </w:rPr>
+            </w:pPr>
+            <w:r>
+              <w:rPr>
+                <w:sz w:val="18"/>
+                <w:szCs w:val="18"/>
+              </w:rPr>
+              <w:t>IdentityScope</w:t>
+            </w:r>
+          </w:p>
+        </w:tc>
+        <w:tc>
+          <w:tcPr>
+            <w:tcW w:w="3203" w:type="dxa"/>
+          </w:tcPr>
+          <w:p>
+            <w:pPr>
+              <w:rPr>
+                <w:sz w:val="18"/>
+                <w:szCs w:val="18"/>
+              </w:rPr>
+            </w:pPr>
+            <w:r>
+              <w:rPr>
+                <w:sz w:val="18"/>
+                <w:szCs w:val="18"/>
+              </w:rPr>
+              <w:t>Local</w:t>
+            </w:r>
+          </w:p>
+        </w:tc>
+        <w:tc>
+          <w:tcPr>
+            <w:tcW w:w="3595" w:type="dxa"/>
+          </w:tcPr>
+          <w:p>
+            <w:pPr>
+              <w:rPr>
+                <w:sz w:val="18"/>
+                <w:szCs w:val="18"/>
+              </w:rPr>
+            </w:pPr>
+            <w:r>
+              <w:rPr>
+                <w:sz w:val="18"/>
+                <w:szCs w:val="18"/>
+              </w:rPr>
+              <w:t>Identity will be managed locally (keep this value).</w:t>
+            </w:r>
+          </w:p>
+        </w:tc>
+      </w:tr>
+      <w:tr>
+        <w:tc>
+          <w:tcPr>
+            <w:tcW w:w="2552" w:type="dxa"/>
+          </w:tcPr>
+          <w:p>
+            <w:pPr>
+              <w:rPr>
+                <w:sz w:val="18"/>
+                <w:szCs w:val="18"/>
+              </w:rPr>
+            </w:pPr>
+            <w:r>
+              <w:rPr>
+                <w:sz w:val="18"/>
+                <w:szCs w:val="18"/>
+              </w:rPr>
+              <w:t>IdentityConnectionKey</w:t>
+            </w:r>
+          </w:p>
+        </w:tc>
+        <w:tc>
+          <w:tcPr>
+            <w:tcW w:w="3203" w:type="dxa"/>
+          </w:tcPr>
+          <w:p>
+            <w:pPr>
+              <w:rPr>
+                <w:sz w:val="18"/>
+                <w:szCs w:val="18"/>
+              </w:rPr>
+            </w:pPr>
+            <w:r>
+              <w:rPr>
+                <w:sz w:val="18"/>
+                <w:szCs w:val="18"/>
+              </w:rPr>
+              <w:t>N/A</w:t>
+            </w:r>
+          </w:p>
+        </w:tc>
+        <w:tc>
+          <w:tcPr>
+            <w:tcW w:w="3595" w:type="dxa"/>
+          </w:tcPr>
+          <w:p>
+            <w:pPr>
+              <w:rPr>
+                <w:sz w:val="18"/>
+                <w:szCs w:val="18"/>
+              </w:rPr>
+            </w:pPr>
+            <w:r>
+              <w:rPr>
+                <w:sz w:val="18"/>
+                <w:szCs w:val="18"/>
+              </w:rPr>
+              <w:t>Since scope is “Local” no need to specify.</w:t>
+            </w:r>
+          </w:p>
+        </w:tc>
+      </w:tr>
+      <w:tr>
+        <w:tc>
+          <w:tcPr>
+            <w:tcW w:w="2552" w:type="dxa"/>
+          </w:tcPr>
+          <w:p>
+            <w:pPr>
+              <w:rPr>
+                <w:sz w:val="18"/>
+                <w:szCs w:val="18"/>
+              </w:rPr>
+            </w:pPr>
+            <w:r>
+              <w:rPr>
+                <w:sz w:val="18"/>
+                <w:szCs w:val="18"/>
+              </w:rPr>
+              <w:t>DefaultDatabaseKey</w:t>
+            </w:r>
+          </w:p>
+        </w:tc>
+        <w:tc>
+          <w:tcPr>
+            <w:tcW w:w="3203" w:type="dxa"/>
+          </w:tcPr>
+          <w:p>
+            <w:pPr>
+              <w:rPr>
+                <w:sz w:val="18"/>
+                <w:szCs w:val="18"/>
+              </w:rPr>
+            </w:pPr>
+            <w:r>
+              <w:rPr>
+                <w:sz w:val="18"/>
+                <w:szCs w:val="18"/>
+              </w:rPr>
+              <w:t>N/A</w:t>
+            </w:r>
+          </w:p>
+        </w:tc>
+        <w:tc>
+          <w:tcPr>
+            <w:tcW w:w="3595" w:type="dxa"/>
+          </w:tcPr>
+          <w:p>
+            <w:pPr>
+              <w:rPr>
+                <w:sz w:val="18"/>
+                <w:szCs w:val="18"/>
+              </w:rPr>
+            </w:pPr>
+            <w:r>
+              <w:rPr>
+                <w:sz w:val="18"/>
+                <w:szCs w:val="18"/>
+              </w:rPr>
+              <w:t>Default database key as defined in the connections string section.</w:t>
+            </w:r>
+          </w:p>
+        </w:tc>
+      </w:tr>
+      <w:tr>
+        <w:tc>
+          <w:tcPr>
+            <w:tcW w:w="2552" w:type="dxa"/>
+          </w:tcPr>
+          <w:p>
+            <w:pPr>
+              <w:rPr>
+                <w:sz w:val="18"/>
+                <w:szCs w:val="18"/>
+              </w:rPr>
+            </w:pPr>
+            <w:r>
+              <w:rPr>
+                <w:sz w:val="18"/>
+                <w:szCs w:val="18"/>
+              </w:rPr>
+              <w:t>AssetDataPersistFolder</w:t>
+            </w:r>
+          </w:p>
+        </w:tc>
+        <w:tc>
+          <w:tcPr>
+            <w:tcW w:w="3203" w:type="dxa"/>
+          </w:tcPr>
+          <w:p>
+            <w:pPr>
+              <w:rPr>
+                <w:sz w:val="18"/>
+                <w:szCs w:val="18"/>
+              </w:rPr>
+            </w:pPr>
+            <w:r>
+              <w:rPr>
+                <w:sz w:val="18"/>
+                <w:szCs w:val="18"/>
+              </w:rPr>
+              <w:t>Temp</w:t>
+            </w:r>
+          </w:p>
+        </w:tc>
+        <w:tc>
+          <w:tcPr>
+            <w:tcW w:w="3595" w:type="dxa"/>
+          </w:tcPr>
+          <w:p>
+            <w:pPr>
+              <w:rPr>
+                <w:sz w:val="18"/>
+                <w:szCs w:val="18"/>
+              </w:rPr>
+            </w:pPr>
+            <w:r>
+              <w:rPr>
+                <w:sz w:val="18"/>
+                <w:szCs w:val="18"/>
+              </w:rPr>
+              <w:t>Relative path location to store application temporary working files and other stuff.</w:t>
+            </w:r>
+          </w:p>
+        </w:tc>
+      </w:tr>
+      <w:tr>
+        <w:tc>
+          <w:tcPr>
+            <w:tcW w:w="2552" w:type="dxa"/>
+          </w:tcPr>
+          <w:p>
+            <w:pPr>
+              <w:rPr>
+                <w:sz w:val="18"/>
+                <w:szCs w:val="18"/>
+              </w:rPr>
+            </w:pPr>
+            <w:r>
+              <w:rPr>
+                <w:sz w:val="18"/>
+                <w:szCs w:val="18"/>
+              </w:rPr>
+              <w:t>EdamSettingsFileName</w:t>
+            </w:r>
+          </w:p>
+        </w:tc>
+        <w:tc>
+          <w:tcPr>
+            <w:tcW w:w="3203" w:type="dxa"/>
+          </w:tcPr>
+          <w:p>
+            <w:pPr>
+              <w:rPr>
+                <w:sz w:val="18"/>
+                <w:szCs w:val="18"/>
+              </w:rPr>
+            </w:pPr>
+            <w:r>
+              <w:rPr>
+                <w:sz w:val="18"/>
+                <w:szCs w:val="18"/>
+              </w:rPr>
+              <w:t>Edam.Settings.json</w:t>
+            </w:r>
+          </w:p>
+        </w:tc>
+        <w:tc>
+          <w:tcPr>
+            <w:tcW w:w="3595" w:type="dxa"/>
+          </w:tcPr>
+          <w:p>
+            <w:pPr>
+              <w:rPr>
+                <w:sz w:val="18"/>
+                <w:szCs w:val="18"/>
+              </w:rPr>
+            </w:pPr>
+            <w:r>
+              <w:rPr>
+                <w:sz w:val="18"/>
+                <w:szCs w:val="18"/>
+              </w:rPr>
+              <w:t xml:space="preserve">See </w:t>
+            </w:r>
+            <w:r>
+              <w:rPr>
+                <w:sz w:val="18"/>
+                <w:szCs w:val="18"/>
+              </w:rPr>
+              <w:t xml:space="preserve">A.3 </w:t>
+            </w:r>
+            <w:r>
+              <w:rPr>
+                <w:sz w:val="18"/>
+                <w:szCs w:val="18"/>
+              </w:rPr>
+              <w:t>section.</w:t>
+            </w:r>
+          </w:p>
+        </w:tc>
+      </w:tr>
+    </w:tbl>
+    <w:p>
+      <w:pPr>
+        <w:spacing w:before="120"/>
+      </w:pPr>
+      <w:r>
+        <w:t>The previous key – values will help to quickly test the application locally.</w:t>
+      </w:r>
+    </w:p>
+    <w:p>
+      <w:pPr>
+        <w:pStyle w:val="Heading2"/>
+      </w:pPr>
+      <w:r>
+        <w:t>A</w:t>
+      </w:r>
+      <w:r>
+        <w:t>.1 Mapping Keywords, Types and other</w:t>
+      </w:r>
+    </w:p>
+    <w:p>
+      <w:pPr>
+        <w:rPr>
+          <w:sz w:val="32"/>
+          <w:szCs w:val="32"/>
+        </w:rPr>
+      </w:pPr>
+      <w:r>
+        <w:t>The “DefaultTextMapFolder” key states the relative path to the text maps folder.  These are used to map source to target types, keywords, and values.  Supported types, keywords or other for a given schema language including JSON, GraphQL, SQL, XSD, DDL, B2B (EDI) or other.</w:t>
+      </w:r>
+    </w:p>
+    <w:p>
+      <w:r>
+        <w:t>In your “.Args.” projects file the specific map to use should be defined.</w:t>
+      </w:r>
+    </w:p>
+    <w:p>
+      <w:pPr>
+        <w:pStyle w:val="Heading2"/>
+      </w:pPr>
+      <w:r>
+        <w:lastRenderedPageBreak/>
+        <w:t>A</w:t>
+      </w:r>
+      <w:r>
+        <w:t>.2 Locating Security Key Vault Assembly</w:t>
+      </w:r>
+    </w:p>
+    <w:p>
+      <w:r>
+        <w:t>Encryption keys are stored somewhere and the “Edam.Security” library project defines classes and methods to support retrieving those.  By default, a crude implementation is provided that could or should be redefine when possible.  Once the library (“dll”) is provided its signature can be changed on the configuration file replacing:</w:t>
+      </w:r>
+    </w:p>
+    <w:p>
+      <w:pPr>
+        <w:pBdr>
+          <w:top w:val="single" w:sz="4" w:space="1" w:color="D9D9D9" w:themeColor="background1" w:themeShade="D9"/>
+          <w:left w:val="single" w:sz="4" w:space="4" w:color="D9D9D9" w:themeColor="background1" w:themeShade="D9"/>
+          <w:bottom w:val="single" w:sz="4" w:space="1" w:color="D9D9D9" w:themeColor="background1" w:themeShade="D9"/>
+          <w:right w:val="single" w:sz="4" w:space="4" w:color="D9D9D9" w:themeColor="background1" w:themeShade="D9"/>
+        </w:pBdr>
+        <w:shd w:val="clear" w:color="auto" w:fill="F2F2F2" w:themeFill="background1" w:themeFillShade="F2"/>
+      </w:pPr>
+      <w:r>
+        <w:t>Edam.Security, Version=1.0.0.0, Culture=neutral, PublicKeyToken=null;Edam.Security.SecurityVault.Keys.SecurityKeys</w:t>
+      </w:r>
+    </w:p>
+    <w:p>
+      <w:pPr>
+        <w:rPr>
+          <w:sz w:val="21"/>
+          <w:szCs w:val="21"/>
+        </w:rPr>
+      </w:pPr>
+      <w:r>
+        <w:rPr>
+          <w:sz w:val="21"/>
+          <w:szCs w:val="21"/>
+        </w:rPr>
+        <w:t xml:space="preserve">The “VaultSecretSope” </w:t>
+      </w:r>
+      <w:r>
+        <w:t>Identity can be managed locally or remote.  Keep th</w:t>
+      </w:r>
+      <w:r>
+        <w:t>e default</w:t>
+      </w:r>
+      <w:r>
+        <w:t xml:space="preserve"> value and in future documentation updates options will be provided.</w:t>
+      </w:r>
+    </w:p>
+    <w:p>
+      <w:pPr>
+        <w:pStyle w:val="Heading2"/>
+      </w:pPr>
+      <w:r>
+        <w:t>A</w:t>
+      </w:r>
+      <w:r>
+        <w:t>.3 Locating the Microsoft Monaco Code Editor</w:t>
+      </w:r>
+    </w:p>
+    <w:p>
+      <w:r>
+        <w:t>EDAM uses Microsoft Monaco Code Editor and therefore the application needs to know where the code is.  The “CodeEditorUrl” should contain the partial path location as follows:</w:t>
+      </w:r>
+    </w:p>
+    <w:p>
+      <w:pPr>
+        <w:pBdr>
+          <w:top w:val="single" w:sz="4" w:space="1" w:color="D9D9D9" w:themeColor="background1" w:themeShade="D9"/>
+          <w:left w:val="single" w:sz="4" w:space="4" w:color="D9D9D9" w:themeColor="background1" w:themeShade="D9"/>
+          <w:bottom w:val="single" w:sz="4" w:space="1" w:color="D9D9D9" w:themeColor="background1" w:themeShade="D9"/>
+          <w:right w:val="single" w:sz="4" w:space="4" w:color="D9D9D9" w:themeColor="background1" w:themeShade="D9"/>
+        </w:pBdr>
+        <w:shd w:val="clear" w:color="auto" w:fill="F2F2F2" w:themeFill="background1" w:themeFillShade="F2"/>
+        <w:rPr>
+          <w:lang w:val="es-PR"/>
+        </w:rPr>
+      </w:pPr>
+      <w:r>
+        <w:rPr>
+          <w:lang w:val="es-PR"/>
+        </w:rPr>
+        <w:t>\\web\\monaco-editor/code-editor.html</w:t>
+      </w:r>
+    </w:p>
+    <w:p>
+      <w:r>
+        <w:t>Nothing needs to be changed since the path is out of the box the partial path needed to find the Editor resources.</w:t>
+      </w:r>
+    </w:p>
+    <w:p>
+      <w:pPr>
+        <w:pStyle w:val="Heading2"/>
+      </w:pPr>
+      <w:r>
+        <w:t>A.3</w:t>
+      </w:r>
+      <w:r>
+        <w:t>. Editing Edam.App.Data Edam.Settings.json</w:t>
+      </w:r>
+    </w:p>
+    <w:p>
+      <w:r>
+        <w:t>First remove the following are within the file.</w:t>
+      </w:r>
+    </w:p>
+    <w:p>
+      <w:pPr>
+        <w:pBdr>
+          <w:top w:val="single" w:sz="4" w:space="1" w:color="D9D9D9" w:themeColor="background1" w:themeShade="D9"/>
+          <w:left w:val="single" w:sz="4" w:space="4" w:color="D9D9D9" w:themeColor="background1" w:themeShade="D9"/>
+          <w:bottom w:val="single" w:sz="4" w:space="1" w:color="D9D9D9" w:themeColor="background1" w:themeShade="D9"/>
+          <w:right w:val="single" w:sz="4" w:space="4" w:color="D9D9D9" w:themeColor="background1" w:themeShade="D9"/>
+        </w:pBdr>
+        <w:shd w:val="clear" w:color="auto" w:fill="F2F2F2" w:themeFill="background1" w:themeFillShade="F2"/>
+        <w:spacing w:after="0" w:line="285" w:lineRule="atLeast"/>
+        <w:rPr>
+          <w:rFonts w:ascii="Consolas" w:eastAsia="Times New Roman" w:hAnsi="Consolas" w:cs="Times New Roman"/>
+          <w:color w:val="000000" w:themeColor="text1"/>
+          <w:sz w:val="21"/>
+          <w:szCs w:val="21"/>
+        </w:rPr>
+      </w:pPr>
+      <w:r>
+        <w:rPr>
+          <w:rFonts w:ascii="Consolas" w:eastAsia="Times New Roman" w:hAnsi="Consolas" w:cs="Times New Roman"/>
+          <w:color w:val="000000" w:themeColor="text1"/>
+          <w:sz w:val="21"/>
+          <w:szCs w:val="21"/>
+        </w:rPr>
+        <w:t>       {</w:t>
+      </w:r>
+    </w:p>
+    <w:p>
+      <w:pPr>
+        <w:pBdr>
+          <w:top w:val="single" w:sz="4" w:space="1" w:color="D9D9D9" w:themeColor="background1" w:themeShade="D9"/>
+          <w:left w:val="single" w:sz="4" w:space="4" w:color="D9D9D9" w:themeColor="background1" w:themeShade="D9"/>
+          <w:bottom w:val="single" w:sz="4" w:space="1" w:color="D9D9D9" w:themeColor="background1" w:themeShade="D9"/>
+          <w:right w:val="single" w:sz="4" w:space="4" w:color="D9D9D9" w:themeColor="background1" w:themeShade="D9"/>
+        </w:pBdr>
+        <w:shd w:val="clear" w:color="auto" w:fill="F2F2F2" w:themeFill="background1" w:themeFillShade="F2"/>
+        <w:spacing w:after="0" w:line="285" w:lineRule="atLeast"/>
+        <w:rPr>
+          <w:rFonts w:ascii="Consolas" w:eastAsia="Times New Roman" w:hAnsi="Consolas" w:cs="Times New Roman"/>
+          <w:color w:val="000000" w:themeColor="text1"/>
+          <w:sz w:val="21"/>
+          <w:szCs w:val="21"/>
+        </w:rPr>
+      </w:pPr>
+      <w:r>
+        <w:rPr>
+          <w:rFonts w:ascii="Consolas" w:eastAsia="Times New Roman" w:hAnsi="Consolas" w:cs="Times New Roman"/>
+          <w:color w:val="000000" w:themeColor="text1"/>
+          <w:sz w:val="21"/>
+          <w:szCs w:val="21"/>
+        </w:rPr>
+        <w:t>         "Name": "AM.Console",</w:t>
+      </w:r>
+    </w:p>
+    <w:p>
+      <w:pPr>
+        <w:pBdr>
+          <w:top w:val="single" w:sz="4" w:space="1" w:color="D9D9D9" w:themeColor="background1" w:themeShade="D9"/>
+          <w:left w:val="single" w:sz="4" w:space="4" w:color="D9D9D9" w:themeColor="background1" w:themeShade="D9"/>
+          <w:bottom w:val="single" w:sz="4" w:space="1" w:color="D9D9D9" w:themeColor="background1" w:themeShade="D9"/>
+          <w:right w:val="single" w:sz="4" w:space="4" w:color="D9D9D9" w:themeColor="background1" w:themeShade="D9"/>
+        </w:pBdr>
+        <w:shd w:val="clear" w:color="auto" w:fill="F2F2F2" w:themeFill="background1" w:themeFillShade="F2"/>
+        <w:spacing w:after="0" w:line="285" w:lineRule="atLeast"/>
+        <w:rPr>
+          <w:rFonts w:ascii="Consolas" w:eastAsia="Times New Roman" w:hAnsi="Consolas" w:cs="Times New Roman"/>
+          <w:color w:val="000000" w:themeColor="text1"/>
+          <w:sz w:val="21"/>
+          <w:szCs w:val="21"/>
+        </w:rPr>
+      </w:pPr>
+      <w:r>
+        <w:rPr>
+          <w:rFonts w:ascii="Consolas" w:eastAsia="Times New Roman" w:hAnsi="Consolas" w:cs="Times New Roman"/>
+          <w:color w:val="000000" w:themeColor="text1"/>
+          <w:sz w:val="21"/>
+          <w:szCs w:val="21"/>
+        </w:rPr>
+        <w:t>         "Type": "ConsolePath",</w:t>
+      </w:r>
+    </w:p>
+    <w:p>
+      <w:pPr>
+        <w:pBdr>
+          <w:top w:val="single" w:sz="4" w:space="1" w:color="D9D9D9" w:themeColor="background1" w:themeShade="D9"/>
+          <w:left w:val="single" w:sz="4" w:space="4" w:color="D9D9D9" w:themeColor="background1" w:themeShade="D9"/>
+          <w:bottom w:val="single" w:sz="4" w:space="1" w:color="D9D9D9" w:themeColor="background1" w:themeShade="D9"/>
+          <w:right w:val="single" w:sz="4" w:space="4" w:color="D9D9D9" w:themeColor="background1" w:themeShade="D9"/>
+        </w:pBdr>
+        <w:shd w:val="clear" w:color="auto" w:fill="F2F2F2" w:themeFill="background1" w:themeFillShade="F2"/>
+        <w:spacing w:after="0" w:line="285" w:lineRule="atLeast"/>
+        <w:rPr>
+          <w:rFonts w:ascii="Consolas" w:eastAsia="Times New Roman" w:hAnsi="Consolas" w:cs="Times New Roman"/>
+          <w:color w:val="000000" w:themeColor="text1"/>
+          <w:sz w:val="21"/>
+          <w:szCs w:val="21"/>
+        </w:rPr>
+      </w:pPr>
+      <w:r>
+        <w:rPr>
+          <w:rFonts w:ascii="Consolas" w:eastAsia="Times New Roman" w:hAnsi="Consolas" w:cs="Times New Roman"/>
+          <w:color w:val="000000" w:themeColor="text1"/>
+          <w:sz w:val="21"/>
+          <w:szCs w:val="21"/>
+        </w:rPr>
+        <w:t>         "UriText": "</w:t>
+      </w:r>
+      <w:r>
+        <w:rPr>
+          <w:rFonts w:ascii="Consolas" w:eastAsia="Times New Roman" w:hAnsi="Consolas" w:cs="Times New Roman"/>
+          <w:color w:val="000000" w:themeColor="text1"/>
+          <w:sz w:val="21"/>
+          <w:szCs w:val="21"/>
+        </w:rPr>
+        <w:t>c:/users/[</w:t>
+      </w:r>
+      <w:r>
+        <w:rPr>
+          <w:rFonts w:ascii="Consolas" w:eastAsia="Times New Roman" w:hAnsi="Consolas" w:cs="Times New Roman"/>
+          <w:color w:val="538135" w:themeColor="accent6" w:themeShade="BF"/>
+          <w:sz w:val="21"/>
+          <w:szCs w:val="21"/>
+        </w:rPr>
+        <w:t>me</w:t>
+      </w:r>
+      <w:r>
+        <w:rPr>
+          <w:rFonts w:ascii="Consolas" w:eastAsia="Times New Roman" w:hAnsi="Consolas" w:cs="Times New Roman"/>
+          <w:sz w:val="21"/>
+          <w:szCs w:val="21"/>
+        </w:rPr>
+        <w:t>]</w:t>
+      </w:r>
+      <w:r>
+        <w:rPr>
+          <w:rFonts w:ascii="Consolas" w:eastAsia="Times New Roman" w:hAnsi="Consolas" w:cs="Times New Roman"/>
+          <w:color w:val="000000" w:themeColor="text1"/>
+          <w:sz w:val="21"/>
+          <w:szCs w:val="21"/>
+        </w:rPr>
+        <w:t>/Documents</w:t>
+      </w:r>
+      <w:r>
+        <w:rPr>
+          <w:rFonts w:ascii="Consolas" w:eastAsia="Times New Roman" w:hAnsi="Consolas" w:cs="Times New Roman"/>
+          <w:color w:val="000000" w:themeColor="text1"/>
+          <w:sz w:val="21"/>
+          <w:szCs w:val="21"/>
+        </w:rPr>
+        <w:t>/</w:t>
+      </w:r>
+      <w:r>
+        <w:rPr>
+          <w:rFonts w:ascii="Consolas" w:eastAsia="Times New Roman" w:hAnsi="Consolas" w:cs="Times New Roman"/>
+          <w:color w:val="000000" w:themeColor="text1"/>
+          <w:sz w:val="21"/>
+          <w:szCs w:val="21"/>
+        </w:rPr>
+        <w:t>Edam.Studio</w:t>
+      </w:r>
+      <w:r>
+        <w:rPr>
+          <w:rFonts w:ascii="Consolas" w:eastAsia="Times New Roman" w:hAnsi="Consolas" w:cs="Times New Roman"/>
+          <w:color w:val="000000" w:themeColor="text1"/>
+          <w:sz w:val="21"/>
+          <w:szCs w:val="21"/>
+        </w:rPr>
+        <w:t>/Edam.</w:t>
+      </w:r>
+      <w:r>
+        <w:rPr>
+          <w:rFonts w:ascii="Consolas" w:eastAsia="Times New Roman" w:hAnsi="Consolas" w:cs="Times New Roman"/>
+          <w:color w:val="000000" w:themeColor="text1"/>
+          <w:sz w:val="21"/>
+          <w:szCs w:val="21"/>
+        </w:rPr>
+        <w:t>App.Data</w:t>
+      </w:r>
+      <w:r>
+        <w:rPr>
+          <w:rFonts w:ascii="Consolas" w:eastAsia="Times New Roman" w:hAnsi="Consolas" w:cs="Times New Roman"/>
+          <w:color w:val="000000" w:themeColor="text1"/>
+          <w:sz w:val="21"/>
+          <w:szCs w:val="21"/>
+        </w:rPr>
+        <w:t>/"</w:t>
+      </w:r>
+    </w:p>
+    <w:p>
+      <w:pPr>
+        <w:pBdr>
+          <w:top w:val="single" w:sz="4" w:space="1" w:color="D9D9D9" w:themeColor="background1" w:themeShade="D9"/>
+          <w:left w:val="single" w:sz="4" w:space="4" w:color="D9D9D9" w:themeColor="background1" w:themeShade="D9"/>
+          <w:bottom w:val="single" w:sz="4" w:space="1" w:color="D9D9D9" w:themeColor="background1" w:themeShade="D9"/>
+          <w:right w:val="single" w:sz="4" w:space="4" w:color="D9D9D9" w:themeColor="background1" w:themeShade="D9"/>
+        </w:pBdr>
+        <w:shd w:val="clear" w:color="auto" w:fill="F2F2F2" w:themeFill="background1" w:themeFillShade="F2"/>
+        <w:spacing w:after="0" w:line="285" w:lineRule="atLeast"/>
+        <w:rPr>
+          <w:rFonts w:ascii="Consolas" w:eastAsia="Times New Roman" w:hAnsi="Consolas" w:cs="Times New Roman"/>
+          <w:color w:val="000000" w:themeColor="text1"/>
+          <w:sz w:val="21"/>
+          <w:szCs w:val="21"/>
+        </w:rPr>
+      </w:pPr>
+      <w:r>
+        <w:rPr>
+          <w:rFonts w:ascii="Consolas" w:eastAsia="Times New Roman" w:hAnsi="Consolas" w:cs="Times New Roman"/>
+          <w:color w:val="000000" w:themeColor="text1"/>
+          <w:sz w:val="21"/>
+          <w:szCs w:val="21"/>
+        </w:rPr>
+        <w:t>       }</w:t>
+      </w:r>
+    </w:p>
+    <w:p>
+      <w:pPr>
+        <w:spacing w:before="240"/>
+      </w:pPr>
+      <w:r>
+        <w:t>The EDAM application templates, and projects data should be found somewhere, to provide a quick start a sample “App.Data” with some Health Care (HC) projects are provided.  Upon inspection this folder contains a collection of folders, and the Projects is one of them.  As of current release the Projects folder contains the HC Communicable Diseases and may contain other samples.  Review its content since every other project should or may be similar.</w:t>
+      </w:r>
+    </w:p>
+    <w:p>
+      <w:pPr>
+        <w:spacing w:before="240"/>
+      </w:pPr>
+      <w:r>
+        <w:t>Alternatively, it is possible to add multiple “App.Data” folders as shown in the segment that is being removed as specify above.  To quickly get you started just copy the content of the proved sample and copy it wherever, then add a section to specify its location.  The application will display the alternate locations in a drop-down box that will include those define in this file.</w:t>
+      </w:r>
+    </w:p>
+    <w:p>
+      <w:pPr>
+        <w:pStyle w:val="Heading1"/>
+      </w:pPr>
+      <w:r>
         <w:t>Documents and Links</w:t>
       </w:r>
     </w:p>

</xml_diff>